<commit_message>
Report Update and Unit Tests
</commit_message>
<xml_diff>
--- a/UML Domain Model - Deliverable 4.docx
+++ b/UML Domain Model - Deliverable 4.docx
@@ -3,7 +3,724 @@
 <w:document xmlns:wpc="http://schemas.microsoft.com/office/word/2010/wordprocessingCanvas" xmlns:cx="http://schemas.microsoft.com/office/drawing/2014/chartex" xmlns:cx1="http://schemas.microsoft.com/office/drawing/2015/9/8/chartex" xmlns:cx2="http://schemas.microsoft.com/office/drawing/2015/10/21/chartex" xmlns:cx3="http://schemas.microsoft.com/office/drawing/2016/5/9/chartex" xmlns:cx4="http://schemas.microsoft.com/office/drawing/2016/5/10/chartex" xmlns:cx5="http://schemas.microsoft.com/office/drawing/2016/5/11/chartex" xmlns:cx6="http://schemas.microsoft.com/office/drawing/2016/5/12/chartex" xmlns:cx7="http://schemas.microsoft.com/office/drawing/2016/5/13/chartex" xmlns:cx8="http://schemas.microsoft.com/office/drawing/2016/5/14/chartex" xmlns:mc="http://schemas.openxmlformats.org/markup-compatibility/2006" xmlns:aink="http://schemas.microsoft.com/office/drawing/2016/ink" xmlns:am3d="http://schemas.microsoft.com/office/drawing/2017/model3d" xmlns:o="urn:schemas-microsoft-com:office:office" xmlns:r="http://schemas.openxmlformats.org/officeDocument/2006/relationships" xmlns:m="http://schemas.openxmlformats.org/officeDocument/2006/math" xmlns:v="urn:schemas-microsoft-com:vml" xmlns:wp14="http://schemas.microsoft.com/office/word/2010/wordprocessingDrawing" xmlns:wp="http://schemas.openxmlformats.org/drawingml/2006/wordprocessingDrawing" xmlns:w10="urn:schemas-microsoft-com:office:word" xmlns:w="http://schemas.openxmlformats.org/wordprocessingml/2006/main" xmlns:w14="http://schemas.microsoft.com/office/word/2010/wordml" xmlns:w15="http://schemas.microsoft.com/office/word/2012/wordml" xmlns:w16cid="http://schemas.microsoft.com/office/word/2016/wordml/cid" xmlns:w16se="http://schemas.microsoft.com/office/word/2015/wordml/symex" xmlns:wpg="http://schemas.microsoft.com/office/word/2010/wordprocessingGroup" xmlns:wpi="http://schemas.microsoft.com/office/word/2010/wordprocessingInk" xmlns:wne="http://schemas.microsoft.com/office/word/2006/wordml" xmlns:wps="http://schemas.microsoft.com/office/word/2010/wordprocessingShape" mc:Ignorable="w14 w15 w16se w16cid wp14">
   <w:body>
     <w:p>
+      <w:pPr>
+        <w:spacing w:after="240" w:line="240" w:lineRule="auto"/>
+        <w:rPr>
+          <w:rFonts w:ascii="Times New Roman" w:eastAsia="Times New Roman" w:hAnsi="Times New Roman" w:cs="Times New Roman"/>
+          <w:sz w:val="24"/>
+          <w:szCs w:val="24"/>
+          <w:lang w:eastAsia="en-CA"/>
+        </w:rPr>
+      </w:pPr>
       <w:bookmarkStart w:id="0" w:name="_GoBack"/>
+    </w:p>
+    <w:p>
+      <w:pPr>
+        <w:spacing w:after="0" w:line="240" w:lineRule="auto"/>
+        <w:jc w:val="center"/>
+        <w:rPr>
+          <w:rFonts w:ascii="Times New Roman" w:eastAsia="Times New Roman" w:hAnsi="Times New Roman" w:cs="Times New Roman"/>
+          <w:sz w:val="24"/>
+          <w:szCs w:val="24"/>
+          <w:lang w:eastAsia="en-CA"/>
+        </w:rPr>
+      </w:pPr>
+      <w:r>
+        <w:rPr>
+          <w:rFonts w:ascii="Arial" w:eastAsia="Times New Roman" w:hAnsi="Arial" w:cs="Arial"/>
+          <w:noProof/>
+          <w:color w:val="000000"/>
+          <w:bdr w:val="none" w:sz="0" w:space="0" w:color="auto" w:frame="1"/>
+          <w:lang w:eastAsia="en-CA"/>
+        </w:rPr>
+        <w:drawing>
+          <wp:inline distT="0" distB="0" distL="0" distR="0" wp14:anchorId="78E20104" wp14:editId="68B8936F">
+            <wp:extent cx="2118360" cy="1813560"/>
+            <wp:effectExtent l="0" t="0" r="0" b="0"/>
+            <wp:docPr id="2" name="Picture 2" descr="Image result for telfer logo"/>
+            <wp:cNvGraphicFramePr>
+              <a:graphicFrameLocks xmlns:a="http://schemas.openxmlformats.org/drawingml/2006/main" noChangeAspect="1"/>
+            </wp:cNvGraphicFramePr>
+            <a:graphic xmlns:a="http://schemas.openxmlformats.org/drawingml/2006/main">
+              <a:graphicData uri="http://schemas.openxmlformats.org/drawingml/2006/picture">
+                <pic:pic xmlns:pic="http://schemas.openxmlformats.org/drawingml/2006/picture">
+                  <pic:nvPicPr>
+                    <pic:cNvPr id="0" name="Picture 1" descr="Image result for telfer logo"/>
+                    <pic:cNvPicPr>
+                      <a:picLocks noChangeAspect="1" noChangeArrowheads="1"/>
+                    </pic:cNvPicPr>
+                  </pic:nvPicPr>
+                  <pic:blipFill>
+                    <a:blip r:embed="rId6">
+                      <a:extLst>
+                        <a:ext uri="{28A0092B-C50C-407E-A947-70E740481C1C}">
+                          <a14:useLocalDpi xmlns:a14="http://schemas.microsoft.com/office/drawing/2010/main" val="0"/>
+                        </a:ext>
+                      </a:extLst>
+                    </a:blip>
+                    <a:srcRect/>
+                    <a:stretch>
+                      <a:fillRect/>
+                    </a:stretch>
+                  </pic:blipFill>
+                  <pic:spPr bwMode="auto">
+                    <a:xfrm>
+                      <a:off x="0" y="0"/>
+                      <a:ext cx="2118360" cy="1813560"/>
+                    </a:xfrm>
+                    <a:prstGeom prst="rect">
+                      <a:avLst/>
+                    </a:prstGeom>
+                    <a:noFill/>
+                    <a:ln>
+                      <a:noFill/>
+                    </a:ln>
+                  </pic:spPr>
+                </pic:pic>
+              </a:graphicData>
+            </a:graphic>
+          </wp:inline>
+        </w:drawing>
+      </w:r>
+    </w:p>
+    <w:p>
+      <w:pPr>
+        <w:spacing w:after="0" w:line="240" w:lineRule="auto"/>
+        <w:rPr>
+          <w:rFonts w:ascii="Times New Roman" w:eastAsia="Times New Roman" w:hAnsi="Times New Roman" w:cs="Times New Roman"/>
+          <w:sz w:val="24"/>
+          <w:szCs w:val="24"/>
+          <w:lang w:eastAsia="en-CA"/>
+        </w:rPr>
+      </w:pPr>
+    </w:p>
+    <w:p>
+      <w:pPr>
+        <w:spacing w:after="0" w:line="480" w:lineRule="auto"/>
+        <w:jc w:val="center"/>
+        <w:rPr>
+          <w:rFonts w:ascii="Times New Roman" w:eastAsia="Times New Roman" w:hAnsi="Times New Roman" w:cs="Times New Roman"/>
+          <w:sz w:val="24"/>
+          <w:szCs w:val="24"/>
+          <w:lang w:eastAsia="en-CA"/>
+        </w:rPr>
+      </w:pPr>
+      <w:r>
+        <w:rPr>
+          <w:rFonts w:ascii="Times New Roman" w:eastAsia="Times New Roman" w:hAnsi="Times New Roman" w:cs="Times New Roman"/>
+          <w:color w:val="000000"/>
+          <w:sz w:val="24"/>
+          <w:szCs w:val="24"/>
+          <w:lang w:eastAsia="en-CA"/>
+        </w:rPr>
+        <w:t>SEG2105 –</w:t>
+      </w:r>
+      <w:r>
+        <w:rPr>
+          <w:rFonts w:ascii="Times New Roman" w:eastAsia="Times New Roman" w:hAnsi="Times New Roman" w:cs="Times New Roman"/>
+          <w:color w:val="000000"/>
+          <w:sz w:val="24"/>
+          <w:szCs w:val="24"/>
+          <w:lang w:eastAsia="en-CA"/>
+        </w:rPr>
+        <w:t xml:space="preserve"> </w:t>
+      </w:r>
+      <w:r>
+        <w:rPr>
+          <w:rFonts w:ascii="Times New Roman" w:eastAsia="Times New Roman" w:hAnsi="Times New Roman" w:cs="Times New Roman"/>
+          <w:color w:val="000000"/>
+          <w:sz w:val="24"/>
+          <w:szCs w:val="24"/>
+          <w:lang w:eastAsia="en-CA"/>
+        </w:rPr>
+        <w:t>Introduction to Software Engineering – Fall 2019</w:t>
+      </w:r>
+    </w:p>
+    <w:p>
+      <w:pPr>
+        <w:spacing w:after="240" w:line="240" w:lineRule="auto"/>
+        <w:rPr>
+          <w:rFonts w:ascii="Times New Roman" w:eastAsia="Times New Roman" w:hAnsi="Times New Roman" w:cs="Times New Roman"/>
+          <w:sz w:val="24"/>
+          <w:szCs w:val="24"/>
+          <w:lang w:eastAsia="en-CA"/>
+        </w:rPr>
+      </w:pPr>
+      <w:r>
+        <w:rPr>
+          <w:rFonts w:ascii="Times New Roman" w:eastAsia="Times New Roman" w:hAnsi="Times New Roman" w:cs="Times New Roman"/>
+          <w:sz w:val="24"/>
+          <w:szCs w:val="24"/>
+          <w:lang w:eastAsia="en-CA"/>
+        </w:rPr>
+        <w:br/>
+      </w:r>
+    </w:p>
+    <w:p>
+      <w:pPr>
+        <w:spacing w:after="240" w:line="240" w:lineRule="auto"/>
+        <w:rPr>
+          <w:rFonts w:ascii="Times New Roman" w:eastAsia="Times New Roman" w:hAnsi="Times New Roman" w:cs="Times New Roman"/>
+          <w:sz w:val="24"/>
+          <w:szCs w:val="24"/>
+          <w:lang w:eastAsia="en-CA"/>
+        </w:rPr>
+      </w:pPr>
+    </w:p>
+    <w:p>
+      <w:pPr>
+        <w:spacing w:after="0" w:line="480" w:lineRule="auto"/>
+        <w:jc w:val="center"/>
+        <w:rPr>
+          <w:rFonts w:ascii="Times New Roman" w:eastAsia="Times New Roman" w:hAnsi="Times New Roman" w:cs="Times New Roman"/>
+          <w:sz w:val="24"/>
+          <w:szCs w:val="24"/>
+          <w:lang w:eastAsia="en-CA"/>
+        </w:rPr>
+      </w:pPr>
+      <w:r>
+        <w:rPr>
+          <w:rFonts w:ascii="Times New Roman" w:eastAsia="Times New Roman" w:hAnsi="Times New Roman" w:cs="Times New Roman"/>
+          <w:b/>
+          <w:bCs/>
+          <w:color w:val="000000"/>
+          <w:sz w:val="24"/>
+          <w:szCs w:val="24"/>
+          <w:lang w:eastAsia="en-CA"/>
+        </w:rPr>
+        <w:t xml:space="preserve">Final Report: Walk </w:t>
+      </w:r>
+      <w:proofErr w:type="gramStart"/>
+      <w:r>
+        <w:rPr>
+          <w:rFonts w:ascii="Times New Roman" w:eastAsia="Times New Roman" w:hAnsi="Times New Roman" w:cs="Times New Roman"/>
+          <w:b/>
+          <w:bCs/>
+          <w:color w:val="000000"/>
+          <w:sz w:val="24"/>
+          <w:szCs w:val="24"/>
+          <w:lang w:eastAsia="en-CA"/>
+        </w:rPr>
+        <w:t>In</w:t>
+      </w:r>
+      <w:proofErr w:type="gramEnd"/>
+      <w:r>
+        <w:rPr>
+          <w:rFonts w:ascii="Times New Roman" w:eastAsia="Times New Roman" w:hAnsi="Times New Roman" w:cs="Times New Roman"/>
+          <w:b/>
+          <w:bCs/>
+          <w:color w:val="000000"/>
+          <w:sz w:val="24"/>
+          <w:szCs w:val="24"/>
+          <w:lang w:eastAsia="en-CA"/>
+        </w:rPr>
+        <w:t xml:space="preserve"> Clinic Services App</w:t>
+      </w:r>
+    </w:p>
+    <w:p>
+      <w:pPr>
+        <w:spacing w:after="240" w:line="240" w:lineRule="auto"/>
+        <w:rPr>
+          <w:rFonts w:ascii="Times New Roman" w:eastAsia="Times New Roman" w:hAnsi="Times New Roman" w:cs="Times New Roman"/>
+          <w:sz w:val="24"/>
+          <w:szCs w:val="24"/>
+          <w:lang w:eastAsia="en-CA"/>
+        </w:rPr>
+      </w:pPr>
+      <w:r>
+        <w:rPr>
+          <w:rFonts w:ascii="Times New Roman" w:eastAsia="Times New Roman" w:hAnsi="Times New Roman" w:cs="Times New Roman"/>
+          <w:sz w:val="24"/>
+          <w:szCs w:val="24"/>
+          <w:lang w:eastAsia="en-CA"/>
+        </w:rPr>
+        <w:br/>
+      </w:r>
+      <w:r>
+        <w:rPr>
+          <w:rFonts w:ascii="Times New Roman" w:eastAsia="Times New Roman" w:hAnsi="Times New Roman" w:cs="Times New Roman"/>
+          <w:sz w:val="24"/>
+          <w:szCs w:val="24"/>
+          <w:lang w:eastAsia="en-CA"/>
+        </w:rPr>
+        <w:br/>
+      </w:r>
+    </w:p>
+    <w:p>
+      <w:pPr>
+        <w:spacing w:after="240" w:line="240" w:lineRule="auto"/>
+        <w:rPr>
+          <w:rFonts w:ascii="Times New Roman" w:eastAsia="Times New Roman" w:hAnsi="Times New Roman" w:cs="Times New Roman"/>
+          <w:sz w:val="24"/>
+          <w:szCs w:val="24"/>
+          <w:lang w:eastAsia="en-CA"/>
+        </w:rPr>
+      </w:pPr>
+    </w:p>
+    <w:p>
+      <w:pPr>
+        <w:spacing w:after="0" w:line="240" w:lineRule="auto"/>
+        <w:jc w:val="center"/>
+        <w:rPr>
+          <w:rFonts w:ascii="Times New Roman" w:eastAsia="Times New Roman" w:hAnsi="Times New Roman" w:cs="Times New Roman"/>
+          <w:sz w:val="24"/>
+          <w:szCs w:val="24"/>
+          <w:lang w:eastAsia="en-CA"/>
+        </w:rPr>
+      </w:pPr>
+      <w:r>
+        <w:rPr>
+          <w:rFonts w:ascii="Times New Roman" w:eastAsia="Times New Roman" w:hAnsi="Times New Roman" w:cs="Times New Roman"/>
+          <w:color w:val="000000"/>
+          <w:sz w:val="24"/>
+          <w:szCs w:val="24"/>
+          <w:lang w:eastAsia="en-CA"/>
+        </w:rPr>
+        <w:t xml:space="preserve">Presented To: </w:t>
+      </w:r>
+      <w:r>
+        <w:rPr>
+          <w:rFonts w:ascii="Times New Roman" w:eastAsia="Times New Roman" w:hAnsi="Times New Roman" w:cs="Times New Roman"/>
+          <w:color w:val="000000"/>
+          <w:sz w:val="24"/>
+          <w:szCs w:val="24"/>
+          <w:lang w:eastAsia="en-CA"/>
+        </w:rPr>
+        <w:t>Prof. Ayman El-</w:t>
+      </w:r>
+      <w:proofErr w:type="spellStart"/>
+      <w:r>
+        <w:rPr>
+          <w:rFonts w:ascii="Times New Roman" w:eastAsia="Times New Roman" w:hAnsi="Times New Roman" w:cs="Times New Roman"/>
+          <w:color w:val="000000"/>
+          <w:sz w:val="24"/>
+          <w:szCs w:val="24"/>
+          <w:lang w:eastAsia="en-CA"/>
+        </w:rPr>
+        <w:t>Sawah</w:t>
+      </w:r>
+      <w:proofErr w:type="spellEnd"/>
+    </w:p>
+    <w:p>
+      <w:pPr>
+        <w:spacing w:after="0" w:line="240" w:lineRule="auto"/>
+        <w:jc w:val="center"/>
+        <w:rPr>
+          <w:rFonts w:ascii="Times New Roman" w:eastAsia="Times New Roman" w:hAnsi="Times New Roman" w:cs="Times New Roman"/>
+          <w:color w:val="000000"/>
+          <w:sz w:val="24"/>
+          <w:szCs w:val="24"/>
+          <w:lang w:eastAsia="en-CA"/>
+        </w:rPr>
+      </w:pPr>
+      <w:r>
+        <w:rPr>
+          <w:rFonts w:ascii="Times New Roman" w:eastAsia="Times New Roman" w:hAnsi="Times New Roman" w:cs="Times New Roman"/>
+          <w:color w:val="000000"/>
+          <w:sz w:val="24"/>
+          <w:szCs w:val="24"/>
+          <w:lang w:eastAsia="en-CA"/>
+        </w:rPr>
+        <w:t xml:space="preserve">Presented By: </w:t>
+      </w:r>
+    </w:p>
+    <w:p>
+      <w:pPr>
+        <w:spacing w:after="0" w:line="240" w:lineRule="auto"/>
+        <w:jc w:val="center"/>
+        <w:rPr>
+          <w:rFonts w:ascii="Times New Roman" w:eastAsia="Times New Roman" w:hAnsi="Times New Roman" w:cs="Times New Roman"/>
+          <w:color w:val="000000"/>
+          <w:sz w:val="24"/>
+          <w:szCs w:val="24"/>
+          <w:lang w:eastAsia="en-CA"/>
+        </w:rPr>
+      </w:pPr>
+    </w:p>
+    <w:p>
+      <w:pPr>
+        <w:spacing w:after="0" w:line="240" w:lineRule="auto"/>
+        <w:jc w:val="center"/>
+        <w:rPr>
+          <w:rFonts w:ascii="Times New Roman" w:eastAsia="Times New Roman" w:hAnsi="Times New Roman" w:cs="Times New Roman"/>
+          <w:color w:val="000000"/>
+          <w:sz w:val="24"/>
+          <w:szCs w:val="24"/>
+          <w:lang w:eastAsia="en-CA"/>
+        </w:rPr>
+      </w:pPr>
+      <w:r>
+        <w:rPr>
+          <w:rFonts w:ascii="Times New Roman" w:eastAsia="Times New Roman" w:hAnsi="Times New Roman" w:cs="Times New Roman"/>
+          <w:color w:val="000000"/>
+          <w:sz w:val="24"/>
+          <w:szCs w:val="24"/>
+          <w:lang w:eastAsia="en-CA"/>
+        </w:rPr>
+        <w:t>Noël Khalaf (300079144)</w:t>
+      </w:r>
+    </w:p>
+    <w:p>
+      <w:pPr>
+        <w:spacing w:after="0" w:line="240" w:lineRule="auto"/>
+        <w:jc w:val="center"/>
+        <w:rPr>
+          <w:rFonts w:ascii="Times New Roman" w:eastAsia="Times New Roman" w:hAnsi="Times New Roman" w:cs="Times New Roman"/>
+          <w:color w:val="000000"/>
+          <w:sz w:val="24"/>
+          <w:szCs w:val="24"/>
+          <w:lang w:eastAsia="en-CA"/>
+        </w:rPr>
+      </w:pPr>
+      <w:r>
+        <w:rPr>
+          <w:rFonts w:ascii="Times New Roman" w:eastAsia="Times New Roman" w:hAnsi="Times New Roman" w:cs="Times New Roman"/>
+          <w:color w:val="000000"/>
+          <w:sz w:val="24"/>
+          <w:szCs w:val="24"/>
+          <w:lang w:eastAsia="en-CA"/>
+        </w:rPr>
+        <w:t>John Adkin (300087660)</w:t>
+      </w:r>
+    </w:p>
+    <w:p>
+      <w:pPr>
+        <w:spacing w:after="0" w:line="240" w:lineRule="auto"/>
+        <w:jc w:val="center"/>
+        <w:rPr>
+          <w:rFonts w:ascii="Times New Roman" w:eastAsia="Times New Roman" w:hAnsi="Times New Roman" w:cs="Times New Roman"/>
+          <w:color w:val="000000"/>
+          <w:sz w:val="24"/>
+          <w:szCs w:val="24"/>
+          <w:lang w:eastAsia="en-CA"/>
+        </w:rPr>
+      </w:pPr>
+      <w:r>
+        <w:rPr>
+          <w:rFonts w:ascii="Times New Roman" w:eastAsia="Times New Roman" w:hAnsi="Times New Roman" w:cs="Times New Roman"/>
+          <w:color w:val="000000"/>
+          <w:sz w:val="24"/>
+          <w:szCs w:val="24"/>
+          <w:lang w:eastAsia="en-CA"/>
+        </w:rPr>
+        <w:t>Rylan Deck (8175333)</w:t>
+      </w:r>
+    </w:p>
+    <w:p>
+      <w:pPr>
+        <w:spacing w:after="0" w:line="240" w:lineRule="auto"/>
+        <w:jc w:val="center"/>
+        <w:rPr>
+          <w:rFonts w:ascii="Times New Roman" w:eastAsia="Times New Roman" w:hAnsi="Times New Roman" w:cs="Times New Roman"/>
+          <w:color w:val="000000"/>
+          <w:sz w:val="24"/>
+          <w:szCs w:val="24"/>
+          <w:lang w:eastAsia="en-CA"/>
+        </w:rPr>
+      </w:pPr>
+      <w:r>
+        <w:rPr>
+          <w:rFonts w:ascii="Times New Roman" w:eastAsia="Times New Roman" w:hAnsi="Times New Roman" w:cs="Times New Roman"/>
+          <w:color w:val="000000"/>
+          <w:sz w:val="24"/>
+          <w:szCs w:val="24"/>
+          <w:lang w:eastAsia="en-CA"/>
+        </w:rPr>
+        <w:t xml:space="preserve">Roman </w:t>
+      </w:r>
+      <w:proofErr w:type="spellStart"/>
+      <w:r>
+        <w:rPr>
+          <w:rFonts w:ascii="Times New Roman" w:eastAsia="Times New Roman" w:hAnsi="Times New Roman" w:cs="Times New Roman"/>
+          <w:color w:val="000000"/>
+          <w:sz w:val="24"/>
+          <w:szCs w:val="24"/>
+          <w:lang w:eastAsia="en-CA"/>
+        </w:rPr>
+        <w:t>Koval</w:t>
+      </w:r>
+      <w:proofErr w:type="spellEnd"/>
+      <w:r>
+        <w:rPr>
+          <w:rFonts w:ascii="Times New Roman" w:eastAsia="Times New Roman" w:hAnsi="Times New Roman" w:cs="Times New Roman"/>
+          <w:color w:val="000000"/>
+          <w:sz w:val="24"/>
+          <w:szCs w:val="24"/>
+          <w:lang w:eastAsia="en-CA"/>
+        </w:rPr>
+        <w:t xml:space="preserve"> (300082555)</w:t>
+      </w:r>
+    </w:p>
+    <w:p>
+      <w:pPr>
+        <w:spacing w:after="0" w:line="240" w:lineRule="auto"/>
+        <w:jc w:val="center"/>
+        <w:rPr>
+          <w:rFonts w:ascii="Times New Roman" w:eastAsia="Times New Roman" w:hAnsi="Times New Roman" w:cs="Times New Roman"/>
+          <w:color w:val="000000"/>
+          <w:sz w:val="24"/>
+          <w:szCs w:val="24"/>
+          <w:lang w:eastAsia="en-CA"/>
+        </w:rPr>
+      </w:pPr>
+      <w:r>
+        <w:rPr>
+          <w:rFonts w:ascii="Times New Roman" w:eastAsia="Times New Roman" w:hAnsi="Times New Roman" w:cs="Times New Roman"/>
+          <w:color w:val="000000"/>
+          <w:sz w:val="24"/>
+          <w:szCs w:val="24"/>
+          <w:lang w:eastAsia="en-CA"/>
+        </w:rPr>
+        <w:t>Aman Brar ()</w:t>
+      </w:r>
+    </w:p>
+    <w:p>
+      <w:pPr>
+        <w:spacing w:after="0" w:line="240" w:lineRule="auto"/>
+        <w:jc w:val="center"/>
+        <w:rPr>
+          <w:rFonts w:ascii="Times New Roman" w:eastAsia="Times New Roman" w:hAnsi="Times New Roman" w:cs="Times New Roman"/>
+          <w:color w:val="000000"/>
+          <w:sz w:val="24"/>
+          <w:szCs w:val="24"/>
+          <w:lang w:eastAsia="en-CA"/>
+        </w:rPr>
+      </w:pPr>
+    </w:p>
+    <w:p>
+      <w:pPr>
+        <w:spacing w:after="0" w:line="240" w:lineRule="auto"/>
+        <w:jc w:val="center"/>
+        <w:rPr>
+          <w:rFonts w:ascii="Times New Roman" w:eastAsia="Times New Roman" w:hAnsi="Times New Roman" w:cs="Times New Roman"/>
+          <w:sz w:val="24"/>
+          <w:szCs w:val="24"/>
+          <w:lang w:eastAsia="en-CA"/>
+        </w:rPr>
+      </w:pPr>
+    </w:p>
+    <w:p>
+      <w:pPr>
+        <w:spacing w:after="0" w:line="240" w:lineRule="auto"/>
+        <w:rPr>
+          <w:rFonts w:ascii="Times New Roman" w:eastAsia="Times New Roman" w:hAnsi="Times New Roman" w:cs="Times New Roman"/>
+          <w:sz w:val="24"/>
+          <w:szCs w:val="24"/>
+          <w:lang w:eastAsia="en-CA"/>
+        </w:rPr>
+      </w:pPr>
+    </w:p>
+    <w:p>
+      <w:pPr>
+        <w:spacing w:after="0" w:line="240" w:lineRule="auto"/>
+        <w:rPr>
+          <w:rFonts w:ascii="Times New Roman" w:eastAsia="Times New Roman" w:hAnsi="Times New Roman" w:cs="Times New Roman"/>
+          <w:sz w:val="24"/>
+          <w:szCs w:val="24"/>
+          <w:lang w:eastAsia="en-CA"/>
+        </w:rPr>
+      </w:pPr>
+    </w:p>
+    <w:p>
+      <w:pPr>
+        <w:spacing w:after="0" w:line="240" w:lineRule="auto"/>
+        <w:jc w:val="center"/>
+        <w:rPr>
+          <w:rFonts w:ascii="Times New Roman" w:eastAsia="Times New Roman" w:hAnsi="Times New Roman" w:cs="Times New Roman"/>
+          <w:color w:val="000000"/>
+          <w:sz w:val="24"/>
+          <w:szCs w:val="24"/>
+          <w:lang w:eastAsia="en-CA"/>
+        </w:rPr>
+      </w:pPr>
+      <w:r>
+        <w:rPr>
+          <w:rFonts w:ascii="Times New Roman" w:eastAsia="Times New Roman" w:hAnsi="Times New Roman" w:cs="Times New Roman"/>
+          <w:color w:val="000000"/>
+          <w:sz w:val="24"/>
+          <w:szCs w:val="24"/>
+          <w:lang w:eastAsia="en-CA"/>
+        </w:rPr>
+        <w:t xml:space="preserve">Due Date: December </w:t>
+      </w:r>
+      <w:r>
+        <w:rPr>
+          <w:rFonts w:ascii="Times New Roman" w:eastAsia="Times New Roman" w:hAnsi="Times New Roman" w:cs="Times New Roman"/>
+          <w:color w:val="000000"/>
+          <w:sz w:val="24"/>
+          <w:szCs w:val="24"/>
+          <w:lang w:eastAsia="en-CA"/>
+        </w:rPr>
+        <w:t>4</w:t>
+      </w:r>
+      <w:r>
+        <w:rPr>
+          <w:rFonts w:ascii="Times New Roman" w:eastAsia="Times New Roman" w:hAnsi="Times New Roman" w:cs="Times New Roman"/>
+          <w:color w:val="000000"/>
+          <w:sz w:val="28"/>
+          <w:szCs w:val="28"/>
+          <w:vertAlign w:val="superscript"/>
+          <w:lang w:eastAsia="en-CA"/>
+        </w:rPr>
+        <w:t>th</w:t>
+      </w:r>
+      <w:r>
+        <w:rPr>
+          <w:rFonts w:ascii="Times New Roman" w:eastAsia="Times New Roman" w:hAnsi="Times New Roman" w:cs="Times New Roman"/>
+          <w:color w:val="000000"/>
+          <w:sz w:val="24"/>
+          <w:szCs w:val="24"/>
+          <w:lang w:eastAsia="en-CA"/>
+        </w:rPr>
+        <w:t>, 2019</w:t>
+      </w:r>
+    </w:p>
+    <w:p>
+      <w:pPr>
+        <w:spacing w:after="0" w:line="240" w:lineRule="auto"/>
+        <w:jc w:val="center"/>
+        <w:rPr>
+          <w:rFonts w:ascii="Times New Roman" w:eastAsia="Times New Roman" w:hAnsi="Times New Roman" w:cs="Times New Roman"/>
+          <w:sz w:val="24"/>
+          <w:szCs w:val="24"/>
+          <w:lang w:eastAsia="en-CA"/>
+        </w:rPr>
+      </w:pPr>
+    </w:p>
+    <w:p>
+      <w:pPr>
+        <w:spacing w:after="0" w:line="240" w:lineRule="auto"/>
+        <w:jc w:val="center"/>
+        <w:rPr>
+          <w:rFonts w:ascii="Times New Roman" w:eastAsia="Times New Roman" w:hAnsi="Times New Roman" w:cs="Times New Roman"/>
+          <w:sz w:val="24"/>
+          <w:szCs w:val="24"/>
+          <w:lang w:eastAsia="en-CA"/>
+        </w:rPr>
+      </w:pPr>
+    </w:p>
+    <w:p>
+      <w:pPr>
+        <w:spacing w:after="0" w:line="240" w:lineRule="auto"/>
+        <w:jc w:val="center"/>
+        <w:rPr>
+          <w:rFonts w:ascii="Times New Roman" w:eastAsia="Times New Roman" w:hAnsi="Times New Roman" w:cs="Times New Roman"/>
+          <w:sz w:val="24"/>
+          <w:szCs w:val="24"/>
+          <w:lang w:eastAsia="en-CA"/>
+        </w:rPr>
+      </w:pPr>
+    </w:p>
+    <w:p>
+      <w:pPr>
+        <w:spacing w:after="0" w:line="240" w:lineRule="auto"/>
+        <w:jc w:val="center"/>
+        <w:rPr>
+          <w:rFonts w:ascii="Times New Roman" w:eastAsia="Times New Roman" w:hAnsi="Times New Roman" w:cs="Times New Roman"/>
+          <w:sz w:val="24"/>
+          <w:szCs w:val="24"/>
+          <w:lang w:eastAsia="en-CA"/>
+        </w:rPr>
+      </w:pPr>
+    </w:p>
+    <w:p>
+      <w:pPr>
+        <w:spacing w:after="0" w:line="240" w:lineRule="auto"/>
+        <w:jc w:val="center"/>
+        <w:rPr>
+          <w:rFonts w:ascii="Times New Roman" w:eastAsia="Times New Roman" w:hAnsi="Times New Roman" w:cs="Times New Roman"/>
+          <w:sz w:val="24"/>
+          <w:szCs w:val="24"/>
+          <w:lang w:eastAsia="en-CA"/>
+        </w:rPr>
+      </w:pPr>
+    </w:p>
+    <w:p>
+      <w:pPr>
+        <w:rPr>
+          <w:rFonts w:ascii="Times New Roman" w:eastAsia="Times New Roman" w:hAnsi="Times New Roman" w:cs="Times New Roman"/>
+          <w:sz w:val="24"/>
+          <w:szCs w:val="24"/>
+          <w:lang w:eastAsia="en-CA"/>
+        </w:rPr>
+      </w:pPr>
+    </w:p>
+    <w:bookmarkEnd w:id="0"/>
+    <w:p>
+      <w:pPr>
+        <w:rPr>
+          <w:rFonts w:ascii="Times New Roman" w:hAnsi="Times New Roman" w:cs="Times New Roman"/>
+          <w:b/>
+          <w:bCs/>
+          <w:sz w:val="24"/>
+          <w:szCs w:val="24"/>
+        </w:rPr>
+      </w:pPr>
+      <w:r>
+        <w:rPr>
+          <w:rFonts w:ascii="Times New Roman" w:hAnsi="Times New Roman" w:cs="Times New Roman"/>
+          <w:b/>
+          <w:bCs/>
+          <w:sz w:val="24"/>
+          <w:szCs w:val="24"/>
+        </w:rPr>
+        <w:lastRenderedPageBreak/>
+        <w:t>Introduction</w:t>
+      </w:r>
+    </w:p>
+    <w:p>
+      <w:pPr>
+        <w:spacing w:after="0" w:line="240" w:lineRule="auto"/>
+        <w:rPr>
+          <w:rFonts w:ascii="Times New Roman" w:eastAsia="Times New Roman" w:hAnsi="Times New Roman" w:cs="Times New Roman"/>
+          <w:sz w:val="24"/>
+          <w:szCs w:val="24"/>
+          <w:lang w:eastAsia="en-CA"/>
+        </w:rPr>
+      </w:pPr>
+      <w:r>
+        <w:rPr>
+          <w:rFonts w:ascii="Times New Roman" w:eastAsia="Times New Roman" w:hAnsi="Times New Roman" w:cs="Times New Roman"/>
+          <w:sz w:val="24"/>
+          <w:szCs w:val="24"/>
+          <w:lang w:eastAsia="en-CA"/>
+        </w:rPr>
+        <w:t xml:space="preserve">This project is meant to help us understand the lifecycle of application development. </w:t>
+      </w:r>
+    </w:p>
+    <w:p>
+      <w:pPr>
+        <w:spacing w:after="0" w:line="240" w:lineRule="auto"/>
+        <w:rPr>
+          <w:rFonts w:ascii="Times New Roman" w:eastAsia="Times New Roman" w:hAnsi="Times New Roman" w:cs="Times New Roman"/>
+          <w:sz w:val="24"/>
+          <w:szCs w:val="24"/>
+          <w:lang w:eastAsia="en-CA"/>
+        </w:rPr>
+      </w:pPr>
+    </w:p>
+    <w:p>
+      <w:pPr>
+        <w:rPr>
+          <w:rFonts w:ascii="Times New Roman" w:hAnsi="Times New Roman" w:cs="Times New Roman"/>
+          <w:b/>
+          <w:bCs/>
+          <w:sz w:val="24"/>
+          <w:szCs w:val="24"/>
+        </w:rPr>
+      </w:pPr>
+      <w:r>
+        <w:rPr>
+          <w:rFonts w:ascii="Times New Roman" w:hAnsi="Times New Roman" w:cs="Times New Roman"/>
+          <w:b/>
+          <w:bCs/>
+          <w:sz w:val="24"/>
+          <w:szCs w:val="24"/>
+        </w:rPr>
+        <w:t>UML class diagram</w:t>
+      </w:r>
+    </w:p>
+    <w:p>
       <w:r>
         <w:rPr>
           <w:noProof/>
@@ -26,7 +743,7 @@
                     </pic:cNvPicPr>
                   </pic:nvPicPr>
                   <pic:blipFill>
-                    <a:blip r:embed="rId4">
+                    <a:blip r:embed="rId7">
                       <a:extLst>
                         <a:ext uri="{28A0092B-C50C-407E-A947-70E740481C1C}">
                           <a14:useLocalDpi xmlns:a14="http://schemas.microsoft.com/office/drawing/2010/main" val="0"/>
@@ -57,7 +774,6 @@
           </wp:inline>
         </w:drawing>
       </w:r>
-      <w:bookmarkEnd w:id="0"/>
     </w:p>
     <w:p>
       <w:pPr>
@@ -350,48 +1066,88 @@
                 <w:szCs w:val="24"/>
               </w:rPr>
             </w:pPr>
-          </w:p>
-        </w:tc>
-        <w:tc>
-          <w:tcPr>
-            <w:tcW w:w="1870" w:type="dxa"/>
-          </w:tcPr>
-          <w:p>
-            <w:pPr>
-              <w:rPr>
-                <w:rFonts w:ascii="Times New Roman" w:hAnsi="Times New Roman" w:cs="Times New Roman"/>
-                <w:sz w:val="24"/>
-                <w:szCs w:val="24"/>
-              </w:rPr>
-            </w:pPr>
-          </w:p>
-        </w:tc>
-        <w:tc>
-          <w:tcPr>
-            <w:tcW w:w="1870" w:type="dxa"/>
-          </w:tcPr>
-          <w:p>
-            <w:pPr>
-              <w:rPr>
-                <w:rFonts w:ascii="Times New Roman" w:hAnsi="Times New Roman" w:cs="Times New Roman"/>
-                <w:sz w:val="24"/>
-                <w:szCs w:val="24"/>
-              </w:rPr>
-            </w:pPr>
-          </w:p>
-        </w:tc>
-        <w:tc>
-          <w:tcPr>
-            <w:tcW w:w="1870" w:type="dxa"/>
-          </w:tcPr>
-          <w:p>
-            <w:pPr>
-              <w:rPr>
-                <w:rFonts w:ascii="Times New Roman" w:hAnsi="Times New Roman" w:cs="Times New Roman"/>
-                <w:sz w:val="24"/>
-                <w:szCs w:val="24"/>
-              </w:rPr>
-            </w:pPr>
+            <w:r>
+              <w:rPr>
+                <w:rFonts w:ascii="Times New Roman" w:hAnsi="Times New Roman" w:cs="Times New Roman"/>
+                <w:sz w:val="24"/>
+                <w:szCs w:val="24"/>
+              </w:rPr>
+              <w:t xml:space="preserve">Designed </w:t>
+            </w:r>
+            <w:r>
+              <w:rPr>
+                <w:rFonts w:ascii="Times New Roman" w:hAnsi="Times New Roman" w:cs="Times New Roman"/>
+                <w:sz w:val="24"/>
+                <w:szCs w:val="24"/>
+              </w:rPr>
+              <w:t>Create Account Activity</w:t>
+            </w:r>
+          </w:p>
+        </w:tc>
+        <w:tc>
+          <w:tcPr>
+            <w:tcW w:w="1870" w:type="dxa"/>
+          </w:tcPr>
+          <w:p>
+            <w:pPr>
+              <w:rPr>
+                <w:rFonts w:ascii="Times New Roman" w:hAnsi="Times New Roman" w:cs="Times New Roman"/>
+                <w:sz w:val="24"/>
+                <w:szCs w:val="24"/>
+              </w:rPr>
+            </w:pPr>
+            <w:r>
+              <w:rPr>
+                <w:rFonts w:ascii="Times New Roman" w:hAnsi="Times New Roman" w:cs="Times New Roman"/>
+                <w:sz w:val="24"/>
+                <w:szCs w:val="24"/>
+              </w:rPr>
+              <w:t>Unit test cases</w:t>
+            </w:r>
+          </w:p>
+        </w:tc>
+        <w:tc>
+          <w:tcPr>
+            <w:tcW w:w="1870" w:type="dxa"/>
+          </w:tcPr>
+          <w:p>
+            <w:pPr>
+              <w:rPr>
+                <w:rFonts w:ascii="Times New Roman" w:hAnsi="Times New Roman" w:cs="Times New Roman"/>
+                <w:sz w:val="24"/>
+                <w:szCs w:val="24"/>
+              </w:rPr>
+            </w:pPr>
+            <w:r>
+              <w:rPr>
+                <w:rFonts w:ascii="Times New Roman" w:hAnsi="Times New Roman" w:cs="Times New Roman"/>
+                <w:sz w:val="24"/>
+                <w:szCs w:val="24"/>
+              </w:rPr>
+              <w:t>Worked on secondary login screen for Employee account</w:t>
+            </w:r>
+          </w:p>
+        </w:tc>
+        <w:tc>
+          <w:tcPr>
+            <w:tcW w:w="1870" w:type="dxa"/>
+          </w:tcPr>
+          <w:p>
+            <w:pPr>
+              <w:rPr>
+                <w:rFonts w:ascii="Times New Roman" w:hAnsi="Times New Roman" w:cs="Times New Roman"/>
+                <w:sz w:val="24"/>
+                <w:szCs w:val="24"/>
+              </w:rPr>
+            </w:pPr>
+            <w:r>
+              <w:rPr>
+                <w:rFonts w:ascii="Times New Roman" w:hAnsi="Times New Roman" w:cs="Times New Roman"/>
+                <w:sz w:val="24"/>
+                <w:szCs w:val="24"/>
+              </w:rPr>
+              <w:t>Unit test cases and report</w:t>
+            </w:r>
           </w:p>
         </w:tc>
       </w:tr>
@@ -430,48 +1186,90 @@
                 <w:szCs w:val="24"/>
               </w:rPr>
             </w:pPr>
-          </w:p>
-        </w:tc>
-        <w:tc>
-          <w:tcPr>
-            <w:tcW w:w="1870" w:type="dxa"/>
-          </w:tcPr>
-          <w:p>
-            <w:pPr>
-              <w:rPr>
-                <w:rFonts w:ascii="Times New Roman" w:hAnsi="Times New Roman" w:cs="Times New Roman"/>
-                <w:sz w:val="24"/>
-                <w:szCs w:val="24"/>
-              </w:rPr>
-            </w:pPr>
-          </w:p>
-        </w:tc>
-        <w:tc>
-          <w:tcPr>
-            <w:tcW w:w="1870" w:type="dxa"/>
-          </w:tcPr>
-          <w:p>
-            <w:pPr>
-              <w:rPr>
-                <w:rFonts w:ascii="Times New Roman" w:hAnsi="Times New Roman" w:cs="Times New Roman"/>
-                <w:sz w:val="24"/>
-                <w:szCs w:val="24"/>
-              </w:rPr>
-            </w:pPr>
-          </w:p>
-        </w:tc>
-        <w:tc>
-          <w:tcPr>
-            <w:tcW w:w="1870" w:type="dxa"/>
-          </w:tcPr>
-          <w:p>
-            <w:pPr>
-              <w:rPr>
-                <w:rFonts w:ascii="Times New Roman" w:hAnsi="Times New Roman" w:cs="Times New Roman"/>
-                <w:sz w:val="24"/>
-                <w:szCs w:val="24"/>
-              </w:rPr>
-            </w:pPr>
+            <w:r>
+              <w:rPr>
+                <w:rFonts w:ascii="Times New Roman" w:hAnsi="Times New Roman" w:cs="Times New Roman"/>
+                <w:sz w:val="24"/>
+                <w:szCs w:val="24"/>
+              </w:rPr>
+              <w:t>Designed login activity</w:t>
+            </w:r>
+          </w:p>
+        </w:tc>
+        <w:tc>
+          <w:tcPr>
+            <w:tcW w:w="1870" w:type="dxa"/>
+          </w:tcPr>
+          <w:p>
+            <w:pPr>
+              <w:rPr>
+                <w:rFonts w:ascii="Times New Roman" w:hAnsi="Times New Roman" w:cs="Times New Roman"/>
+                <w:sz w:val="24"/>
+                <w:szCs w:val="24"/>
+              </w:rPr>
+            </w:pPr>
+            <w:r>
+              <w:rPr>
+                <w:rFonts w:ascii="Times New Roman" w:hAnsi="Times New Roman" w:cs="Times New Roman"/>
+                <w:sz w:val="24"/>
+                <w:szCs w:val="24"/>
+              </w:rPr>
+              <w:t>Unit Test Cases</w:t>
+            </w:r>
+          </w:p>
+        </w:tc>
+        <w:tc>
+          <w:tcPr>
+            <w:tcW w:w="1870" w:type="dxa"/>
+          </w:tcPr>
+          <w:p>
+            <w:pPr>
+              <w:rPr>
+                <w:rFonts w:ascii="Times New Roman" w:hAnsi="Times New Roman" w:cs="Times New Roman"/>
+                <w:sz w:val="24"/>
+                <w:szCs w:val="24"/>
+              </w:rPr>
+            </w:pPr>
+            <w:r>
+              <w:rPr>
+                <w:rFonts w:ascii="Times New Roman" w:hAnsi="Times New Roman" w:cs="Times New Roman"/>
+                <w:sz w:val="24"/>
+                <w:szCs w:val="24"/>
+              </w:rPr>
+              <w:t xml:space="preserve">Worked on secondary login </w:t>
+            </w:r>
+            <w:r>
+              <w:rPr>
+                <w:rFonts w:ascii="Times New Roman" w:hAnsi="Times New Roman" w:cs="Times New Roman"/>
+                <w:sz w:val="24"/>
+                <w:szCs w:val="24"/>
+              </w:rPr>
+              <w:lastRenderedPageBreak/>
+              <w:t>screen for Employee account</w:t>
+            </w:r>
+          </w:p>
+        </w:tc>
+        <w:tc>
+          <w:tcPr>
+            <w:tcW w:w="1870" w:type="dxa"/>
+          </w:tcPr>
+          <w:p>
+            <w:pPr>
+              <w:rPr>
+                <w:rFonts w:ascii="Times New Roman" w:hAnsi="Times New Roman" w:cs="Times New Roman"/>
+                <w:sz w:val="24"/>
+                <w:szCs w:val="24"/>
+              </w:rPr>
+            </w:pPr>
+            <w:r>
+              <w:rPr>
+                <w:rFonts w:ascii="Times New Roman" w:hAnsi="Times New Roman" w:cs="Times New Roman"/>
+                <w:sz w:val="24"/>
+                <w:szCs w:val="24"/>
+              </w:rPr>
+              <w:lastRenderedPageBreak/>
+              <w:t>Unit test cases and report</w:t>
+            </w:r>
           </w:p>
         </w:tc>
       </w:tr>
@@ -662,15 +1460,7 @@
                 <w:sz w:val="24"/>
                 <w:szCs w:val="24"/>
               </w:rPr>
-              <w:t>Class diagram for UML domain model</w:t>
-            </w:r>
-            <w:r>
-              <w:rPr>
-                <w:rFonts w:ascii="Times New Roman" w:hAnsi="Times New Roman" w:cs="Times New Roman"/>
-                <w:sz w:val="24"/>
-                <w:szCs w:val="24"/>
-              </w:rPr>
-              <w:t xml:space="preserve"> and report</w:t>
+              <w:t>Class diagram for UML domain model and report</w:t>
             </w:r>
           </w:p>
         </w:tc>
@@ -682,6 +1472,36 @@
           <w:rFonts w:ascii="Times New Roman" w:hAnsi="Times New Roman" w:cs="Times New Roman"/>
           <w:b/>
           <w:bCs/>
+          <w:sz w:val="24"/>
+          <w:szCs w:val="24"/>
+        </w:rPr>
+      </w:pPr>
+    </w:p>
+    <w:p>
+      <w:pPr>
+        <w:rPr>
+          <w:rFonts w:ascii="Times New Roman" w:hAnsi="Times New Roman" w:cs="Times New Roman"/>
+          <w:b/>
+          <w:bCs/>
+          <w:sz w:val="24"/>
+          <w:szCs w:val="24"/>
+        </w:rPr>
+      </w:pPr>
+      <w:r>
+        <w:rPr>
+          <w:rFonts w:ascii="Times New Roman" w:hAnsi="Times New Roman" w:cs="Times New Roman"/>
+          <w:b/>
+          <w:bCs/>
+          <w:sz w:val="24"/>
+          <w:szCs w:val="24"/>
+        </w:rPr>
+        <w:t>Screenshots</w:t>
+      </w:r>
+    </w:p>
+    <w:p>
+      <w:pPr>
+        <w:rPr>
+          <w:rFonts w:ascii="Times New Roman" w:hAnsi="Times New Roman" w:cs="Times New Roman"/>
           <w:sz w:val="24"/>
           <w:szCs w:val="24"/>
         </w:rPr>
@@ -716,6 +1536,56 @@
     </w:sectPr>
   </w:body>
 </w:document>
+</file>
+
+<file path=word/endnotes.xml><?xml version="1.0" encoding="utf-8"?>
+<w:endnotes xmlns:wpc="http://schemas.microsoft.com/office/word/2010/wordprocessingCanvas" xmlns:cx="http://schemas.microsoft.com/office/drawing/2014/chartex" xmlns:cx1="http://schemas.microsoft.com/office/drawing/2015/9/8/chartex" xmlns:cx2="http://schemas.microsoft.com/office/drawing/2015/10/21/chartex" xmlns:cx3="http://schemas.microsoft.com/office/drawing/2016/5/9/chartex" xmlns:cx4="http://schemas.microsoft.com/office/drawing/2016/5/10/chartex" xmlns:cx5="http://schemas.microsoft.com/office/drawing/2016/5/11/chartex" xmlns:cx6="http://schemas.microsoft.com/office/drawing/2016/5/12/chartex" xmlns:cx7="http://schemas.microsoft.com/office/drawing/2016/5/13/chartex" xmlns:cx8="http://schemas.microsoft.com/office/drawing/2016/5/14/chartex" xmlns:mc="http://schemas.openxmlformats.org/markup-compatibility/2006" xmlns:aink="http://schemas.microsoft.com/office/drawing/2016/ink" xmlns:am3d="http://schemas.microsoft.com/office/drawing/2017/model3d" xmlns:o="urn:schemas-microsoft-com:office:office" xmlns:r="http://schemas.openxmlformats.org/officeDocument/2006/relationships" xmlns:m="http://schemas.openxmlformats.org/officeDocument/2006/math" xmlns:v="urn:schemas-microsoft-com:vml" xmlns:wp14="http://schemas.microsoft.com/office/word/2010/wordprocessingDrawing" xmlns:wp="http://schemas.openxmlformats.org/drawingml/2006/wordprocessingDrawing" xmlns:w10="urn:schemas-microsoft-com:office:word" xmlns:w="http://schemas.openxmlformats.org/wordprocessingml/2006/main" xmlns:w14="http://schemas.microsoft.com/office/word/2010/wordml" xmlns:w15="http://schemas.microsoft.com/office/word/2012/wordml" xmlns:w16cid="http://schemas.microsoft.com/office/word/2016/wordml/cid" xmlns:w16se="http://schemas.microsoft.com/office/word/2015/wordml/symex" xmlns:wpg="http://schemas.microsoft.com/office/word/2010/wordprocessingGroup" xmlns:wpi="http://schemas.microsoft.com/office/word/2010/wordprocessingInk" xmlns:wne="http://schemas.microsoft.com/office/word/2006/wordml" xmlns:wps="http://schemas.microsoft.com/office/word/2010/wordprocessingShape" mc:Ignorable="w14 w15 w16se w16cid wp14">
+  <w:endnote w:type="separator" w:id="-1">
+    <w:p>
+      <w:pPr>
+        <w:spacing w:after="0" w:line="240" w:lineRule="auto"/>
+      </w:pPr>
+      <w:r>
+        <w:separator/>
+      </w:r>
+    </w:p>
+  </w:endnote>
+  <w:endnote w:type="continuationSeparator" w:id="0">
+    <w:p>
+      <w:pPr>
+        <w:spacing w:after="0" w:line="240" w:lineRule="auto"/>
+      </w:pPr>
+      <w:r>
+        <w:continuationSeparator/>
+      </w:r>
+    </w:p>
+  </w:endnote>
+</w:endnotes>
+</file>
+
+<file path=word/footnotes.xml><?xml version="1.0" encoding="utf-8"?>
+<w:footnotes xmlns:wpc="http://schemas.microsoft.com/office/word/2010/wordprocessingCanvas" xmlns:cx="http://schemas.microsoft.com/office/drawing/2014/chartex" xmlns:cx1="http://schemas.microsoft.com/office/drawing/2015/9/8/chartex" xmlns:cx2="http://schemas.microsoft.com/office/drawing/2015/10/21/chartex" xmlns:cx3="http://schemas.microsoft.com/office/drawing/2016/5/9/chartex" xmlns:cx4="http://schemas.microsoft.com/office/drawing/2016/5/10/chartex" xmlns:cx5="http://schemas.microsoft.com/office/drawing/2016/5/11/chartex" xmlns:cx6="http://schemas.microsoft.com/office/drawing/2016/5/12/chartex" xmlns:cx7="http://schemas.microsoft.com/office/drawing/2016/5/13/chartex" xmlns:cx8="http://schemas.microsoft.com/office/drawing/2016/5/14/chartex" xmlns:mc="http://schemas.openxmlformats.org/markup-compatibility/2006" xmlns:aink="http://schemas.microsoft.com/office/drawing/2016/ink" xmlns:am3d="http://schemas.microsoft.com/office/drawing/2017/model3d" xmlns:o="urn:schemas-microsoft-com:office:office" xmlns:r="http://schemas.openxmlformats.org/officeDocument/2006/relationships" xmlns:m="http://schemas.openxmlformats.org/officeDocument/2006/math" xmlns:v="urn:schemas-microsoft-com:vml" xmlns:wp14="http://schemas.microsoft.com/office/word/2010/wordprocessingDrawing" xmlns:wp="http://schemas.openxmlformats.org/drawingml/2006/wordprocessingDrawing" xmlns:w10="urn:schemas-microsoft-com:office:word" xmlns:w="http://schemas.openxmlformats.org/wordprocessingml/2006/main" xmlns:w14="http://schemas.microsoft.com/office/word/2010/wordml" xmlns:w15="http://schemas.microsoft.com/office/word/2012/wordml" xmlns:w16cid="http://schemas.microsoft.com/office/word/2016/wordml/cid" xmlns:w16se="http://schemas.microsoft.com/office/word/2015/wordml/symex" xmlns:wpg="http://schemas.microsoft.com/office/word/2010/wordprocessingGroup" xmlns:wpi="http://schemas.microsoft.com/office/word/2010/wordprocessingInk" xmlns:wne="http://schemas.microsoft.com/office/word/2006/wordml" xmlns:wps="http://schemas.microsoft.com/office/word/2010/wordprocessingShape" mc:Ignorable="w14 w15 w16se w16cid wp14">
+  <w:footnote w:type="separator" w:id="-1">
+    <w:p>
+      <w:pPr>
+        <w:spacing w:after="0" w:line="240" w:lineRule="auto"/>
+      </w:pPr>
+      <w:r>
+        <w:separator/>
+      </w:r>
+    </w:p>
+  </w:footnote>
+  <w:footnote w:type="continuationSeparator" w:id="0">
+    <w:p>
+      <w:pPr>
+        <w:spacing w:after="0" w:line="240" w:lineRule="auto"/>
+      </w:pPr>
+      <w:r>
+        <w:continuationSeparator/>
+      </w:r>
+    </w:p>
+  </w:footnote>
+</w:footnotes>
 </file>
 
 <file path=word/styles.xml><?xml version="1.0" encoding="utf-8"?>
@@ -1163,6 +2033,67 @@
       </w:tblBorders>
     </w:tblPr>
   </w:style>
+  <w:style w:type="paragraph" w:styleId="Header">
+    <w:name w:val="header"/>
+    <w:basedOn w:val="Normal"/>
+    <w:link w:val="HeaderChar"/>
+    <w:uiPriority w:val="99"/>
+    <w:unhideWhenUsed/>
+    <w:rsid w:val="00425DAF"/>
+    <w:pPr>
+      <w:tabs>
+        <w:tab w:val="center" w:pos="4680"/>
+        <w:tab w:val="right" w:pos="9360"/>
+      </w:tabs>
+      <w:spacing w:after="0" w:line="240" w:lineRule="auto"/>
+    </w:pPr>
+  </w:style>
+  <w:style w:type="character" w:customStyle="1" w:styleId="HeaderChar">
+    <w:name w:val="Header Char"/>
+    <w:basedOn w:val="DefaultParagraphFont"/>
+    <w:link w:val="Header"/>
+    <w:uiPriority w:val="99"/>
+    <w:rsid w:val="00425DAF"/>
+  </w:style>
+  <w:style w:type="paragraph" w:styleId="Footer">
+    <w:name w:val="footer"/>
+    <w:basedOn w:val="Normal"/>
+    <w:link w:val="FooterChar"/>
+    <w:uiPriority w:val="99"/>
+    <w:unhideWhenUsed/>
+    <w:rsid w:val="00425DAF"/>
+    <w:pPr>
+      <w:tabs>
+        <w:tab w:val="center" w:pos="4680"/>
+        <w:tab w:val="right" w:pos="9360"/>
+      </w:tabs>
+      <w:spacing w:after="0" w:line="240" w:lineRule="auto"/>
+    </w:pPr>
+  </w:style>
+  <w:style w:type="character" w:customStyle="1" w:styleId="FooterChar">
+    <w:name w:val="Footer Char"/>
+    <w:basedOn w:val="DefaultParagraphFont"/>
+    <w:link w:val="Footer"/>
+    <w:uiPriority w:val="99"/>
+    <w:rsid w:val="00425DAF"/>
+  </w:style>
+  <w:style w:type="paragraph" w:styleId="NormalWeb">
+    <w:name w:val="Normal (Web)"/>
+    <w:basedOn w:val="Normal"/>
+    <w:uiPriority w:val="99"/>
+    <w:semiHidden/>
+    <w:unhideWhenUsed/>
+    <w:rsid w:val="00425DAF"/>
+    <w:pPr>
+      <w:spacing w:before="100" w:beforeAutospacing="1" w:after="100" w:afterAutospacing="1" w:line="240" w:lineRule="auto"/>
+    </w:pPr>
+    <w:rPr>
+      <w:rFonts w:ascii="Times New Roman" w:eastAsia="Times New Roman" w:hAnsi="Times New Roman" w:cs="Times New Roman"/>
+      <w:sz w:val="24"/>
+      <w:szCs w:val="24"/>
+      <w:lang w:eastAsia="en-CA"/>
+    </w:rPr>
+  </w:style>
 </w:styles>
 </file>
 

</xml_diff>

<commit_message>
Uploading Deliverable 4 report
</commit_message>
<xml_diff>
--- a/UML Domain Model - Deliverable 4.docx
+++ b/UML Domain Model - Deliverable 4.docx
@@ -2,10 +2,944 @@
 <file path=word/document.xml><?xml version="1.0" encoding="utf-8"?>
 <w:document xmlns:wpc="http://schemas.microsoft.com/office/word/2010/wordprocessingCanvas" xmlns:cx="http://schemas.microsoft.com/office/drawing/2014/chartex" xmlns:cx1="http://schemas.microsoft.com/office/drawing/2015/9/8/chartex" xmlns:cx2="http://schemas.microsoft.com/office/drawing/2015/10/21/chartex" xmlns:cx3="http://schemas.microsoft.com/office/drawing/2016/5/9/chartex" xmlns:cx4="http://schemas.microsoft.com/office/drawing/2016/5/10/chartex" xmlns:cx5="http://schemas.microsoft.com/office/drawing/2016/5/11/chartex" xmlns:cx6="http://schemas.microsoft.com/office/drawing/2016/5/12/chartex" xmlns:cx7="http://schemas.microsoft.com/office/drawing/2016/5/13/chartex" xmlns:cx8="http://schemas.microsoft.com/office/drawing/2016/5/14/chartex" xmlns:mc="http://schemas.openxmlformats.org/markup-compatibility/2006" xmlns:aink="http://schemas.microsoft.com/office/drawing/2016/ink" xmlns:am3d="http://schemas.microsoft.com/office/drawing/2017/model3d" xmlns:o="urn:schemas-microsoft-com:office:office" xmlns:r="http://schemas.openxmlformats.org/officeDocument/2006/relationships" xmlns:m="http://schemas.openxmlformats.org/officeDocument/2006/math" xmlns:v="urn:schemas-microsoft-com:vml" xmlns:wp14="http://schemas.microsoft.com/office/word/2010/wordprocessingDrawing" xmlns:wp="http://schemas.openxmlformats.org/drawingml/2006/wordprocessingDrawing" xmlns:w10="urn:schemas-microsoft-com:office:word" xmlns:w="http://schemas.openxmlformats.org/wordprocessingml/2006/main" xmlns:w14="http://schemas.microsoft.com/office/word/2010/wordml" xmlns:w15="http://schemas.microsoft.com/office/word/2012/wordml" xmlns:w16cid="http://schemas.microsoft.com/office/word/2016/wordml/cid" xmlns:w16se="http://schemas.microsoft.com/office/word/2015/wordml/symex" xmlns:wpg="http://schemas.microsoft.com/office/word/2010/wordprocessingGroup" xmlns:wpi="http://schemas.microsoft.com/office/word/2010/wordprocessingInk" xmlns:wne="http://schemas.microsoft.com/office/word/2006/wordml" xmlns:wps="http://schemas.microsoft.com/office/word/2010/wordprocessingShape" mc:Ignorable="w14 w15 w16se w16cid wp14">
   <w:body>
-    <w:p/>
-    <w:p>
-      <w:bookmarkStart w:id="0" w:name="_GoBack"/>
-      <w:bookmarkEnd w:id="0"/>
+    <w:p>
+      <w:pPr>
+        <w:spacing w:after="240" w:line="240" w:lineRule="auto"/>
+        <w:rPr>
+          <w:rFonts w:ascii="Times New Roman" w:eastAsia="Times New Roman" w:hAnsi="Times New Roman" w:cs="Times New Roman"/>
+          <w:sz w:val="24"/>
+          <w:szCs w:val="24"/>
+          <w:lang w:eastAsia="en-CA"/>
+        </w:rPr>
+      </w:pPr>
+    </w:p>
+    <w:p>
+      <w:pPr>
+        <w:spacing w:after="0" w:line="240" w:lineRule="auto"/>
+        <w:jc w:val="center"/>
+        <w:rPr>
+          <w:rFonts w:ascii="Times New Roman" w:eastAsia="Times New Roman" w:hAnsi="Times New Roman" w:cs="Times New Roman"/>
+          <w:sz w:val="24"/>
+          <w:szCs w:val="24"/>
+          <w:lang w:eastAsia="en-CA"/>
+        </w:rPr>
+      </w:pPr>
+      <w:r>
+        <w:rPr>
+          <w:rFonts w:ascii="Arial" w:eastAsia="Times New Roman" w:hAnsi="Arial" w:cs="Arial"/>
+          <w:noProof/>
+          <w:color w:val="000000"/>
+          <w:bdr w:val="none" w:sz="0" w:space="0" w:color="auto" w:frame="1"/>
+          <w:lang w:eastAsia="en-CA"/>
+        </w:rPr>
+        <w:drawing>
+          <wp:inline distT="0" distB="0" distL="0" distR="0" wp14:anchorId="78E20104" wp14:editId="68B8936F">
+            <wp:extent cx="2118360" cy="1813560"/>
+            <wp:effectExtent l="0" t="0" r="0" b="0"/>
+            <wp:docPr id="2" name="Picture 2" descr="Image result for telfer logo"/>
+            <wp:cNvGraphicFramePr>
+              <a:graphicFrameLocks xmlns:a="http://schemas.openxmlformats.org/drawingml/2006/main" noChangeAspect="1"/>
+            </wp:cNvGraphicFramePr>
+            <a:graphic xmlns:a="http://schemas.openxmlformats.org/drawingml/2006/main">
+              <a:graphicData uri="http://schemas.openxmlformats.org/drawingml/2006/picture">
+                <pic:pic xmlns:pic="http://schemas.openxmlformats.org/drawingml/2006/picture">
+                  <pic:nvPicPr>
+                    <pic:cNvPr id="0" name="Picture 1" descr="Image result for telfer logo"/>
+                    <pic:cNvPicPr>
+                      <a:picLocks noChangeAspect="1" noChangeArrowheads="1"/>
+                    </pic:cNvPicPr>
+                  </pic:nvPicPr>
+                  <pic:blipFill>
+                    <a:blip r:embed="rId6">
+                      <a:extLst>
+                        <a:ext uri="{28A0092B-C50C-407E-A947-70E740481C1C}">
+                          <a14:useLocalDpi xmlns:a14="http://schemas.microsoft.com/office/drawing/2010/main" val="0"/>
+                        </a:ext>
+                      </a:extLst>
+                    </a:blip>
+                    <a:srcRect/>
+                    <a:stretch>
+                      <a:fillRect/>
+                    </a:stretch>
+                  </pic:blipFill>
+                  <pic:spPr bwMode="auto">
+                    <a:xfrm>
+                      <a:off x="0" y="0"/>
+                      <a:ext cx="2118360" cy="1813560"/>
+                    </a:xfrm>
+                    <a:prstGeom prst="rect">
+                      <a:avLst/>
+                    </a:prstGeom>
+                    <a:noFill/>
+                    <a:ln>
+                      <a:noFill/>
+                    </a:ln>
+                  </pic:spPr>
+                </pic:pic>
+              </a:graphicData>
+            </a:graphic>
+          </wp:inline>
+        </w:drawing>
+      </w:r>
+    </w:p>
+    <w:p>
+      <w:pPr>
+        <w:spacing w:after="0" w:line="240" w:lineRule="auto"/>
+        <w:rPr>
+          <w:rFonts w:ascii="Times New Roman" w:eastAsia="Times New Roman" w:hAnsi="Times New Roman" w:cs="Times New Roman"/>
+          <w:sz w:val="24"/>
+          <w:szCs w:val="24"/>
+          <w:lang w:eastAsia="en-CA"/>
+        </w:rPr>
+      </w:pPr>
+    </w:p>
+    <w:p>
+      <w:pPr>
+        <w:spacing w:after="0" w:line="480" w:lineRule="auto"/>
+        <w:jc w:val="center"/>
+        <w:rPr>
+          <w:rFonts w:ascii="Times New Roman" w:eastAsia="Times New Roman" w:hAnsi="Times New Roman" w:cs="Times New Roman"/>
+          <w:sz w:val="24"/>
+          <w:szCs w:val="24"/>
+          <w:lang w:eastAsia="en-CA"/>
+        </w:rPr>
+      </w:pPr>
+      <w:r>
+        <w:rPr>
+          <w:rFonts w:ascii="Times New Roman" w:eastAsia="Times New Roman" w:hAnsi="Times New Roman" w:cs="Times New Roman"/>
+          <w:color w:val="000000"/>
+          <w:sz w:val="24"/>
+          <w:szCs w:val="24"/>
+          <w:lang w:eastAsia="en-CA"/>
+        </w:rPr>
+        <w:t>SEG2105 –</w:t>
+      </w:r>
+      <w:r>
+        <w:rPr>
+          <w:rFonts w:ascii="Times New Roman" w:eastAsia="Times New Roman" w:hAnsi="Times New Roman" w:cs="Times New Roman"/>
+          <w:color w:val="000000"/>
+          <w:sz w:val="24"/>
+          <w:szCs w:val="24"/>
+          <w:lang w:eastAsia="en-CA"/>
+        </w:rPr>
+        <w:t xml:space="preserve"> </w:t>
+      </w:r>
+      <w:r>
+        <w:rPr>
+          <w:rFonts w:ascii="Times New Roman" w:eastAsia="Times New Roman" w:hAnsi="Times New Roman" w:cs="Times New Roman"/>
+          <w:color w:val="000000"/>
+          <w:sz w:val="24"/>
+          <w:szCs w:val="24"/>
+          <w:lang w:eastAsia="en-CA"/>
+        </w:rPr>
+        <w:t>Introduction to Software Engineering – Fall 2019</w:t>
+      </w:r>
+    </w:p>
+    <w:p>
+      <w:pPr>
+        <w:spacing w:after="240" w:line="240" w:lineRule="auto"/>
+        <w:rPr>
+          <w:rFonts w:ascii="Times New Roman" w:eastAsia="Times New Roman" w:hAnsi="Times New Roman" w:cs="Times New Roman"/>
+          <w:sz w:val="24"/>
+          <w:szCs w:val="24"/>
+          <w:lang w:eastAsia="en-CA"/>
+        </w:rPr>
+      </w:pPr>
+      <w:r>
+        <w:rPr>
+          <w:rFonts w:ascii="Times New Roman" w:eastAsia="Times New Roman" w:hAnsi="Times New Roman" w:cs="Times New Roman"/>
+          <w:sz w:val="24"/>
+          <w:szCs w:val="24"/>
+          <w:lang w:eastAsia="en-CA"/>
+        </w:rPr>
+        <w:br/>
+      </w:r>
+    </w:p>
+    <w:p>
+      <w:pPr>
+        <w:spacing w:after="240" w:line="240" w:lineRule="auto"/>
+        <w:rPr>
+          <w:rFonts w:ascii="Times New Roman" w:eastAsia="Times New Roman" w:hAnsi="Times New Roman" w:cs="Times New Roman"/>
+          <w:sz w:val="24"/>
+          <w:szCs w:val="24"/>
+          <w:lang w:eastAsia="en-CA"/>
+        </w:rPr>
+      </w:pPr>
+    </w:p>
+    <w:p>
+      <w:pPr>
+        <w:spacing w:after="0" w:line="480" w:lineRule="auto"/>
+        <w:jc w:val="center"/>
+        <w:rPr>
+          <w:rFonts w:ascii="Times New Roman" w:eastAsia="Times New Roman" w:hAnsi="Times New Roman" w:cs="Times New Roman"/>
+          <w:sz w:val="24"/>
+          <w:szCs w:val="24"/>
+          <w:lang w:eastAsia="en-CA"/>
+        </w:rPr>
+      </w:pPr>
+      <w:r>
+        <w:rPr>
+          <w:rFonts w:ascii="Times New Roman" w:eastAsia="Times New Roman" w:hAnsi="Times New Roman" w:cs="Times New Roman"/>
+          <w:b/>
+          <w:bCs/>
+          <w:color w:val="000000"/>
+          <w:sz w:val="24"/>
+          <w:szCs w:val="24"/>
+          <w:lang w:eastAsia="en-CA"/>
+        </w:rPr>
+        <w:t xml:space="preserve">Final Report: Walk </w:t>
+      </w:r>
+      <w:proofErr w:type="gramStart"/>
+      <w:r>
+        <w:rPr>
+          <w:rFonts w:ascii="Times New Roman" w:eastAsia="Times New Roman" w:hAnsi="Times New Roman" w:cs="Times New Roman"/>
+          <w:b/>
+          <w:bCs/>
+          <w:color w:val="000000"/>
+          <w:sz w:val="24"/>
+          <w:szCs w:val="24"/>
+          <w:lang w:eastAsia="en-CA"/>
+        </w:rPr>
+        <w:t>In</w:t>
+      </w:r>
+      <w:proofErr w:type="gramEnd"/>
+      <w:r>
+        <w:rPr>
+          <w:rFonts w:ascii="Times New Roman" w:eastAsia="Times New Roman" w:hAnsi="Times New Roman" w:cs="Times New Roman"/>
+          <w:b/>
+          <w:bCs/>
+          <w:color w:val="000000"/>
+          <w:sz w:val="24"/>
+          <w:szCs w:val="24"/>
+          <w:lang w:eastAsia="en-CA"/>
+        </w:rPr>
+        <w:t xml:space="preserve"> Clinic Services App</w:t>
+      </w:r>
+    </w:p>
+    <w:p>
+      <w:pPr>
+        <w:spacing w:after="240" w:line="240" w:lineRule="auto"/>
+        <w:rPr>
+          <w:rFonts w:ascii="Times New Roman" w:eastAsia="Times New Roman" w:hAnsi="Times New Roman" w:cs="Times New Roman"/>
+          <w:sz w:val="24"/>
+          <w:szCs w:val="24"/>
+          <w:lang w:eastAsia="en-CA"/>
+        </w:rPr>
+      </w:pPr>
+      <w:r>
+        <w:rPr>
+          <w:rFonts w:ascii="Times New Roman" w:eastAsia="Times New Roman" w:hAnsi="Times New Roman" w:cs="Times New Roman"/>
+          <w:sz w:val="24"/>
+          <w:szCs w:val="24"/>
+          <w:lang w:eastAsia="en-CA"/>
+        </w:rPr>
+        <w:br/>
+      </w:r>
+      <w:r>
+        <w:rPr>
+          <w:rFonts w:ascii="Times New Roman" w:eastAsia="Times New Roman" w:hAnsi="Times New Roman" w:cs="Times New Roman"/>
+          <w:sz w:val="24"/>
+          <w:szCs w:val="24"/>
+          <w:lang w:eastAsia="en-CA"/>
+        </w:rPr>
+        <w:br/>
+      </w:r>
+    </w:p>
+    <w:p>
+      <w:pPr>
+        <w:spacing w:after="240" w:line="240" w:lineRule="auto"/>
+        <w:rPr>
+          <w:rFonts w:ascii="Times New Roman" w:eastAsia="Times New Roman" w:hAnsi="Times New Roman" w:cs="Times New Roman"/>
+          <w:sz w:val="24"/>
+          <w:szCs w:val="24"/>
+          <w:lang w:eastAsia="en-CA"/>
+        </w:rPr>
+      </w:pPr>
+    </w:p>
+    <w:p>
+      <w:pPr>
+        <w:spacing w:after="0" w:line="240" w:lineRule="auto"/>
+        <w:jc w:val="center"/>
+        <w:rPr>
+          <w:rFonts w:ascii="Times New Roman" w:eastAsia="Times New Roman" w:hAnsi="Times New Roman" w:cs="Times New Roman"/>
+          <w:sz w:val="24"/>
+          <w:szCs w:val="24"/>
+          <w:lang w:eastAsia="en-CA"/>
+        </w:rPr>
+      </w:pPr>
+      <w:r>
+        <w:rPr>
+          <w:rFonts w:ascii="Times New Roman" w:eastAsia="Times New Roman" w:hAnsi="Times New Roman" w:cs="Times New Roman"/>
+          <w:color w:val="000000"/>
+          <w:sz w:val="24"/>
+          <w:szCs w:val="24"/>
+          <w:lang w:eastAsia="en-CA"/>
+        </w:rPr>
+        <w:t xml:space="preserve">Presented To: </w:t>
+      </w:r>
+      <w:r>
+        <w:rPr>
+          <w:rFonts w:ascii="Times New Roman" w:eastAsia="Times New Roman" w:hAnsi="Times New Roman" w:cs="Times New Roman"/>
+          <w:color w:val="000000"/>
+          <w:sz w:val="24"/>
+          <w:szCs w:val="24"/>
+          <w:lang w:eastAsia="en-CA"/>
+        </w:rPr>
+        <w:t>Prof. Ayman El-</w:t>
+      </w:r>
+      <w:proofErr w:type="spellStart"/>
+      <w:r>
+        <w:rPr>
+          <w:rFonts w:ascii="Times New Roman" w:eastAsia="Times New Roman" w:hAnsi="Times New Roman" w:cs="Times New Roman"/>
+          <w:color w:val="000000"/>
+          <w:sz w:val="24"/>
+          <w:szCs w:val="24"/>
+          <w:lang w:eastAsia="en-CA"/>
+        </w:rPr>
+        <w:t>Sawah</w:t>
+      </w:r>
+      <w:proofErr w:type="spellEnd"/>
+    </w:p>
+    <w:p>
+      <w:pPr>
+        <w:spacing w:after="0" w:line="240" w:lineRule="auto"/>
+        <w:jc w:val="center"/>
+        <w:rPr>
+          <w:rFonts w:ascii="Times New Roman" w:eastAsia="Times New Roman" w:hAnsi="Times New Roman" w:cs="Times New Roman"/>
+          <w:color w:val="000000"/>
+          <w:sz w:val="24"/>
+          <w:szCs w:val="24"/>
+          <w:lang w:eastAsia="en-CA"/>
+        </w:rPr>
+      </w:pPr>
+      <w:r>
+        <w:rPr>
+          <w:rFonts w:ascii="Times New Roman" w:eastAsia="Times New Roman" w:hAnsi="Times New Roman" w:cs="Times New Roman"/>
+          <w:color w:val="000000"/>
+          <w:sz w:val="24"/>
+          <w:szCs w:val="24"/>
+          <w:lang w:eastAsia="en-CA"/>
+        </w:rPr>
+        <w:t xml:space="preserve">Presented By: </w:t>
+      </w:r>
+    </w:p>
+    <w:p>
+      <w:pPr>
+        <w:spacing w:after="0" w:line="240" w:lineRule="auto"/>
+        <w:jc w:val="center"/>
+        <w:rPr>
+          <w:rFonts w:ascii="Times New Roman" w:eastAsia="Times New Roman" w:hAnsi="Times New Roman" w:cs="Times New Roman"/>
+          <w:color w:val="000000"/>
+          <w:sz w:val="24"/>
+          <w:szCs w:val="24"/>
+          <w:lang w:eastAsia="en-CA"/>
+        </w:rPr>
+      </w:pPr>
+    </w:p>
+    <w:p>
+      <w:pPr>
+        <w:spacing w:after="0" w:line="240" w:lineRule="auto"/>
+        <w:jc w:val="center"/>
+        <w:rPr>
+          <w:rFonts w:ascii="Times New Roman" w:eastAsia="Times New Roman" w:hAnsi="Times New Roman" w:cs="Times New Roman"/>
+          <w:color w:val="000000"/>
+          <w:sz w:val="24"/>
+          <w:szCs w:val="24"/>
+          <w:lang w:eastAsia="en-CA"/>
+        </w:rPr>
+      </w:pPr>
+      <w:r>
+        <w:rPr>
+          <w:rFonts w:ascii="Times New Roman" w:eastAsia="Times New Roman" w:hAnsi="Times New Roman" w:cs="Times New Roman"/>
+          <w:color w:val="000000"/>
+          <w:sz w:val="24"/>
+          <w:szCs w:val="24"/>
+          <w:lang w:eastAsia="en-CA"/>
+        </w:rPr>
+        <w:t>Noël Khalaf (300079144)</w:t>
+      </w:r>
+    </w:p>
+    <w:p>
+      <w:pPr>
+        <w:spacing w:after="0" w:line="240" w:lineRule="auto"/>
+        <w:jc w:val="center"/>
+        <w:rPr>
+          <w:rFonts w:ascii="Times New Roman" w:eastAsia="Times New Roman" w:hAnsi="Times New Roman" w:cs="Times New Roman"/>
+          <w:color w:val="000000"/>
+          <w:sz w:val="24"/>
+          <w:szCs w:val="24"/>
+          <w:lang w:eastAsia="en-CA"/>
+        </w:rPr>
+      </w:pPr>
+      <w:r>
+        <w:rPr>
+          <w:rFonts w:ascii="Times New Roman" w:eastAsia="Times New Roman" w:hAnsi="Times New Roman" w:cs="Times New Roman"/>
+          <w:color w:val="000000"/>
+          <w:sz w:val="24"/>
+          <w:szCs w:val="24"/>
+          <w:lang w:eastAsia="en-CA"/>
+        </w:rPr>
+        <w:t>John Adkin (300087660)</w:t>
+      </w:r>
+    </w:p>
+    <w:p>
+      <w:pPr>
+        <w:spacing w:after="0" w:line="240" w:lineRule="auto"/>
+        <w:jc w:val="center"/>
+        <w:rPr>
+          <w:rFonts w:ascii="Times New Roman" w:eastAsia="Times New Roman" w:hAnsi="Times New Roman" w:cs="Times New Roman"/>
+          <w:color w:val="000000"/>
+          <w:sz w:val="24"/>
+          <w:szCs w:val="24"/>
+          <w:lang w:eastAsia="en-CA"/>
+        </w:rPr>
+      </w:pPr>
+      <w:r>
+        <w:rPr>
+          <w:rFonts w:ascii="Times New Roman" w:eastAsia="Times New Roman" w:hAnsi="Times New Roman" w:cs="Times New Roman"/>
+          <w:color w:val="000000"/>
+          <w:sz w:val="24"/>
+          <w:szCs w:val="24"/>
+          <w:lang w:eastAsia="en-CA"/>
+        </w:rPr>
+        <w:t>Rylan Deck (8175333)</w:t>
+      </w:r>
+    </w:p>
+    <w:p>
+      <w:pPr>
+        <w:spacing w:after="0" w:line="240" w:lineRule="auto"/>
+        <w:jc w:val="center"/>
+        <w:rPr>
+          <w:rFonts w:ascii="Times New Roman" w:eastAsia="Times New Roman" w:hAnsi="Times New Roman" w:cs="Times New Roman"/>
+          <w:color w:val="000000"/>
+          <w:sz w:val="24"/>
+          <w:szCs w:val="24"/>
+          <w:lang w:eastAsia="en-CA"/>
+        </w:rPr>
+      </w:pPr>
+      <w:r>
+        <w:rPr>
+          <w:rFonts w:ascii="Times New Roman" w:eastAsia="Times New Roman" w:hAnsi="Times New Roman" w:cs="Times New Roman"/>
+          <w:color w:val="000000"/>
+          <w:sz w:val="24"/>
+          <w:szCs w:val="24"/>
+          <w:lang w:eastAsia="en-CA"/>
+        </w:rPr>
+        <w:t xml:space="preserve">Roman </w:t>
+      </w:r>
+      <w:proofErr w:type="spellStart"/>
+      <w:r>
+        <w:rPr>
+          <w:rFonts w:ascii="Times New Roman" w:eastAsia="Times New Roman" w:hAnsi="Times New Roman" w:cs="Times New Roman"/>
+          <w:color w:val="000000"/>
+          <w:sz w:val="24"/>
+          <w:szCs w:val="24"/>
+          <w:lang w:eastAsia="en-CA"/>
+        </w:rPr>
+        <w:t>Koval</w:t>
+      </w:r>
+      <w:proofErr w:type="spellEnd"/>
+      <w:r>
+        <w:rPr>
+          <w:rFonts w:ascii="Times New Roman" w:eastAsia="Times New Roman" w:hAnsi="Times New Roman" w:cs="Times New Roman"/>
+          <w:color w:val="000000"/>
+          <w:sz w:val="24"/>
+          <w:szCs w:val="24"/>
+          <w:lang w:eastAsia="en-CA"/>
+        </w:rPr>
+        <w:t xml:space="preserve"> (300082555)</w:t>
+      </w:r>
+    </w:p>
+    <w:p>
+      <w:pPr>
+        <w:spacing w:after="0" w:line="240" w:lineRule="auto"/>
+        <w:jc w:val="center"/>
+        <w:rPr>
+          <w:rFonts w:ascii="Times New Roman" w:eastAsia="Times New Roman" w:hAnsi="Times New Roman" w:cs="Times New Roman"/>
+          <w:color w:val="000000"/>
+          <w:sz w:val="24"/>
+          <w:szCs w:val="24"/>
+          <w:lang w:eastAsia="en-CA"/>
+        </w:rPr>
+      </w:pPr>
+      <w:r>
+        <w:rPr>
+          <w:rFonts w:ascii="Times New Roman" w:eastAsia="Times New Roman" w:hAnsi="Times New Roman" w:cs="Times New Roman"/>
+          <w:color w:val="000000"/>
+          <w:sz w:val="24"/>
+          <w:szCs w:val="24"/>
+          <w:lang w:eastAsia="en-CA"/>
+        </w:rPr>
+        <w:t>Aman Brar (</w:t>
+      </w:r>
+      <w:r>
+        <w:rPr>
+          <w:rFonts w:ascii="Times New Roman" w:eastAsia="Times New Roman" w:hAnsi="Times New Roman" w:cs="Times New Roman"/>
+          <w:color w:val="000000"/>
+          <w:sz w:val="24"/>
+          <w:szCs w:val="24"/>
+          <w:lang w:eastAsia="en-CA"/>
+        </w:rPr>
+        <w:t>300014458</w:t>
+      </w:r>
+      <w:r>
+        <w:rPr>
+          <w:rFonts w:ascii="Times New Roman" w:eastAsia="Times New Roman" w:hAnsi="Times New Roman" w:cs="Times New Roman"/>
+          <w:color w:val="000000"/>
+          <w:sz w:val="24"/>
+          <w:szCs w:val="24"/>
+          <w:lang w:eastAsia="en-CA"/>
+        </w:rPr>
+        <w:t>)</w:t>
+      </w:r>
+    </w:p>
+    <w:p>
+      <w:pPr>
+        <w:spacing w:after="0" w:line="240" w:lineRule="auto"/>
+        <w:jc w:val="center"/>
+        <w:rPr>
+          <w:rFonts w:ascii="Times New Roman" w:eastAsia="Times New Roman" w:hAnsi="Times New Roman" w:cs="Times New Roman"/>
+          <w:color w:val="000000"/>
+          <w:sz w:val="24"/>
+          <w:szCs w:val="24"/>
+          <w:lang w:eastAsia="en-CA"/>
+        </w:rPr>
+      </w:pPr>
+    </w:p>
+    <w:p>
+      <w:pPr>
+        <w:spacing w:after="0" w:line="240" w:lineRule="auto"/>
+        <w:jc w:val="center"/>
+        <w:rPr>
+          <w:rFonts w:ascii="Times New Roman" w:eastAsia="Times New Roman" w:hAnsi="Times New Roman" w:cs="Times New Roman"/>
+          <w:sz w:val="24"/>
+          <w:szCs w:val="24"/>
+          <w:lang w:eastAsia="en-CA"/>
+        </w:rPr>
+      </w:pPr>
+    </w:p>
+    <w:p>
+      <w:pPr>
+        <w:spacing w:after="0" w:line="240" w:lineRule="auto"/>
+        <w:rPr>
+          <w:rFonts w:ascii="Times New Roman" w:eastAsia="Times New Roman" w:hAnsi="Times New Roman" w:cs="Times New Roman"/>
+          <w:sz w:val="24"/>
+          <w:szCs w:val="24"/>
+          <w:lang w:eastAsia="en-CA"/>
+        </w:rPr>
+      </w:pPr>
+    </w:p>
+    <w:p>
+      <w:pPr>
+        <w:spacing w:after="0" w:line="240" w:lineRule="auto"/>
+        <w:rPr>
+          <w:rFonts w:ascii="Times New Roman" w:eastAsia="Times New Roman" w:hAnsi="Times New Roman" w:cs="Times New Roman"/>
+          <w:sz w:val="24"/>
+          <w:szCs w:val="24"/>
+          <w:lang w:eastAsia="en-CA"/>
+        </w:rPr>
+      </w:pPr>
+    </w:p>
+    <w:p>
+      <w:pPr>
+        <w:spacing w:after="0" w:line="240" w:lineRule="auto"/>
+        <w:jc w:val="center"/>
+        <w:rPr>
+          <w:rFonts w:ascii="Times New Roman" w:eastAsia="Times New Roman" w:hAnsi="Times New Roman" w:cs="Times New Roman"/>
+          <w:color w:val="000000"/>
+          <w:sz w:val="24"/>
+          <w:szCs w:val="24"/>
+          <w:lang w:eastAsia="en-CA"/>
+        </w:rPr>
+      </w:pPr>
+      <w:r>
+        <w:rPr>
+          <w:rFonts w:ascii="Times New Roman" w:eastAsia="Times New Roman" w:hAnsi="Times New Roman" w:cs="Times New Roman"/>
+          <w:color w:val="000000"/>
+          <w:sz w:val="24"/>
+          <w:szCs w:val="24"/>
+          <w:lang w:eastAsia="en-CA"/>
+        </w:rPr>
+        <w:t xml:space="preserve">Due Date: December </w:t>
+      </w:r>
+      <w:r>
+        <w:rPr>
+          <w:rFonts w:ascii="Times New Roman" w:eastAsia="Times New Roman" w:hAnsi="Times New Roman" w:cs="Times New Roman"/>
+          <w:color w:val="000000"/>
+          <w:sz w:val="24"/>
+          <w:szCs w:val="24"/>
+          <w:lang w:eastAsia="en-CA"/>
+        </w:rPr>
+        <w:t>4</w:t>
+      </w:r>
+      <w:r>
+        <w:rPr>
+          <w:rFonts w:ascii="Times New Roman" w:eastAsia="Times New Roman" w:hAnsi="Times New Roman" w:cs="Times New Roman"/>
+          <w:color w:val="000000"/>
+          <w:sz w:val="28"/>
+          <w:szCs w:val="28"/>
+          <w:vertAlign w:val="superscript"/>
+          <w:lang w:eastAsia="en-CA"/>
+        </w:rPr>
+        <w:t>th</w:t>
+      </w:r>
+      <w:r>
+        <w:rPr>
+          <w:rFonts w:ascii="Times New Roman" w:eastAsia="Times New Roman" w:hAnsi="Times New Roman" w:cs="Times New Roman"/>
+          <w:color w:val="000000"/>
+          <w:sz w:val="24"/>
+          <w:szCs w:val="24"/>
+          <w:lang w:eastAsia="en-CA"/>
+        </w:rPr>
+        <w:t>, 2019</w:t>
+      </w:r>
+    </w:p>
+    <w:p>
+      <w:pPr>
+        <w:spacing w:after="0" w:line="240" w:lineRule="auto"/>
+        <w:jc w:val="center"/>
+        <w:rPr>
+          <w:rFonts w:ascii="Times New Roman" w:eastAsia="Times New Roman" w:hAnsi="Times New Roman" w:cs="Times New Roman"/>
+          <w:sz w:val="24"/>
+          <w:szCs w:val="24"/>
+          <w:lang w:eastAsia="en-CA"/>
+        </w:rPr>
+      </w:pPr>
+    </w:p>
+    <w:p>
+      <w:pPr>
+        <w:spacing w:after="0" w:line="240" w:lineRule="auto"/>
+        <w:jc w:val="center"/>
+        <w:rPr>
+          <w:rFonts w:ascii="Times New Roman" w:eastAsia="Times New Roman" w:hAnsi="Times New Roman" w:cs="Times New Roman"/>
+          <w:sz w:val="24"/>
+          <w:szCs w:val="24"/>
+          <w:lang w:eastAsia="en-CA"/>
+        </w:rPr>
+      </w:pPr>
+    </w:p>
+    <w:p>
+      <w:pPr>
+        <w:spacing w:after="0" w:line="240" w:lineRule="auto"/>
+        <w:jc w:val="center"/>
+        <w:rPr>
+          <w:rFonts w:ascii="Times New Roman" w:eastAsia="Times New Roman" w:hAnsi="Times New Roman" w:cs="Times New Roman"/>
+          <w:sz w:val="24"/>
+          <w:szCs w:val="24"/>
+          <w:lang w:eastAsia="en-CA"/>
+        </w:rPr>
+      </w:pPr>
+    </w:p>
+    <w:p>
+      <w:pPr>
+        <w:spacing w:after="0" w:line="240" w:lineRule="auto"/>
+        <w:jc w:val="center"/>
+        <w:rPr>
+          <w:rFonts w:ascii="Times New Roman" w:eastAsia="Times New Roman" w:hAnsi="Times New Roman" w:cs="Times New Roman"/>
+          <w:sz w:val="24"/>
+          <w:szCs w:val="24"/>
+          <w:lang w:eastAsia="en-CA"/>
+        </w:rPr>
+      </w:pPr>
+    </w:p>
+    <w:p>
+      <w:pPr>
+        <w:spacing w:after="0" w:line="240" w:lineRule="auto"/>
+        <w:jc w:val="center"/>
+        <w:rPr>
+          <w:rFonts w:ascii="Times New Roman" w:eastAsia="Times New Roman" w:hAnsi="Times New Roman" w:cs="Times New Roman"/>
+          <w:sz w:val="24"/>
+          <w:szCs w:val="24"/>
+          <w:lang w:eastAsia="en-CA"/>
+        </w:rPr>
+      </w:pPr>
+    </w:p>
+    <w:p>
+      <w:pPr>
+        <w:rPr>
+          <w:rFonts w:ascii="Times New Roman" w:eastAsia="Times New Roman" w:hAnsi="Times New Roman" w:cs="Times New Roman"/>
+          <w:sz w:val="24"/>
+          <w:szCs w:val="24"/>
+          <w:lang w:eastAsia="en-CA"/>
+        </w:rPr>
+      </w:pPr>
+    </w:p>
+    <w:p>
+      <w:pPr>
+        <w:rPr>
+          <w:rFonts w:ascii="Times New Roman" w:hAnsi="Times New Roman" w:cs="Times New Roman"/>
+          <w:b/>
+          <w:bCs/>
+          <w:sz w:val="24"/>
+          <w:szCs w:val="24"/>
+        </w:rPr>
+      </w:pPr>
+      <w:r>
+        <w:rPr>
+          <w:rFonts w:ascii="Times New Roman" w:hAnsi="Times New Roman" w:cs="Times New Roman"/>
+          <w:b/>
+          <w:bCs/>
+          <w:sz w:val="24"/>
+          <w:szCs w:val="24"/>
+        </w:rPr>
+        <w:lastRenderedPageBreak/>
+        <w:t>Introduction</w:t>
+      </w:r>
+    </w:p>
+    <w:p>
+      <w:pPr>
+        <w:spacing w:after="0" w:line="240" w:lineRule="auto"/>
+        <w:rPr>
+          <w:rFonts w:ascii="Times New Roman" w:eastAsia="Times New Roman" w:hAnsi="Times New Roman" w:cs="Times New Roman"/>
+          <w:sz w:val="24"/>
+          <w:szCs w:val="24"/>
+          <w:lang w:eastAsia="en-CA"/>
+        </w:rPr>
+      </w:pPr>
+      <w:r>
+        <w:rPr>
+          <w:rFonts w:ascii="Times New Roman" w:eastAsia="Times New Roman" w:hAnsi="Times New Roman" w:cs="Times New Roman"/>
+          <w:sz w:val="24"/>
+          <w:szCs w:val="24"/>
+          <w:lang w:eastAsia="en-CA"/>
+        </w:rPr>
+        <w:t xml:space="preserve">The purpose of this project is to expand on the theoretical work, allowing </w:t>
+      </w:r>
+      <w:r>
+        <w:rPr>
+          <w:rFonts w:ascii="Times New Roman" w:eastAsia="Times New Roman" w:hAnsi="Times New Roman" w:cs="Times New Roman"/>
+          <w:sz w:val="24"/>
+          <w:szCs w:val="24"/>
+          <w:lang w:eastAsia="en-CA"/>
+        </w:rPr>
+        <w:t xml:space="preserve">the </w:t>
+      </w:r>
+      <w:proofErr w:type="gramStart"/>
+      <w:r>
+        <w:rPr>
+          <w:rFonts w:ascii="Times New Roman" w:eastAsia="Times New Roman" w:hAnsi="Times New Roman" w:cs="Times New Roman"/>
+          <w:sz w:val="24"/>
+          <w:szCs w:val="24"/>
+          <w:lang w:eastAsia="en-CA"/>
+        </w:rPr>
+        <w:t xml:space="preserve">group </w:t>
+      </w:r>
+      <w:r>
+        <w:rPr>
+          <w:rFonts w:ascii="Times New Roman" w:eastAsia="Times New Roman" w:hAnsi="Times New Roman" w:cs="Times New Roman"/>
+          <w:sz w:val="24"/>
+          <w:szCs w:val="24"/>
+          <w:lang w:eastAsia="en-CA"/>
+        </w:rPr>
+        <w:t xml:space="preserve"> to</w:t>
+      </w:r>
+      <w:proofErr w:type="gramEnd"/>
+      <w:r>
+        <w:rPr>
+          <w:rFonts w:ascii="Times New Roman" w:eastAsia="Times New Roman" w:hAnsi="Times New Roman" w:cs="Times New Roman"/>
+          <w:sz w:val="24"/>
+          <w:szCs w:val="24"/>
+          <w:lang w:eastAsia="en-CA"/>
+        </w:rPr>
+        <w:t xml:space="preserve"> gain practical experience implementing the concepts learned in class. This project is also designed to allow </w:t>
+      </w:r>
+      <w:r>
+        <w:rPr>
+          <w:rFonts w:ascii="Times New Roman" w:eastAsia="Times New Roman" w:hAnsi="Times New Roman" w:cs="Times New Roman"/>
+          <w:sz w:val="24"/>
+          <w:szCs w:val="24"/>
+          <w:lang w:eastAsia="en-CA"/>
+        </w:rPr>
+        <w:t>everyone</w:t>
+      </w:r>
+      <w:r>
+        <w:rPr>
+          <w:rFonts w:ascii="Times New Roman" w:eastAsia="Times New Roman" w:hAnsi="Times New Roman" w:cs="Times New Roman"/>
+          <w:sz w:val="24"/>
+          <w:szCs w:val="24"/>
+          <w:lang w:eastAsia="en-CA"/>
+        </w:rPr>
+        <w:t xml:space="preserve"> to learn how to work with </w:t>
+      </w:r>
+      <w:r>
+        <w:rPr>
+          <w:rFonts w:ascii="Times New Roman" w:eastAsia="Times New Roman" w:hAnsi="Times New Roman" w:cs="Times New Roman"/>
+          <w:sz w:val="24"/>
+          <w:szCs w:val="24"/>
+          <w:lang w:eastAsia="en-CA"/>
+        </w:rPr>
+        <w:t>our</w:t>
+      </w:r>
+      <w:r>
+        <w:rPr>
+          <w:rFonts w:ascii="Times New Roman" w:eastAsia="Times New Roman" w:hAnsi="Times New Roman" w:cs="Times New Roman"/>
+          <w:sz w:val="24"/>
+          <w:szCs w:val="24"/>
+          <w:lang w:eastAsia="en-CA"/>
+        </w:rPr>
+        <w:t xml:space="preserve"> colleagues and develop mobile applications. Learning outcomes range from increased understanding of concepts relating to software engineering, to overall knowledge of programming for android, management and team-relation skills.</w:t>
+      </w:r>
+    </w:p>
+    <w:p>
+      <w:pPr>
+        <w:spacing w:after="0" w:line="240" w:lineRule="auto"/>
+        <w:rPr>
+          <w:rFonts w:ascii="Times New Roman" w:eastAsia="Times New Roman" w:hAnsi="Times New Roman" w:cs="Times New Roman"/>
+          <w:sz w:val="24"/>
+          <w:szCs w:val="24"/>
+          <w:lang w:eastAsia="en-CA"/>
+        </w:rPr>
+      </w:pPr>
+    </w:p>
+    <w:p>
+      <w:pPr>
+        <w:spacing w:after="0" w:line="240" w:lineRule="auto"/>
+        <w:rPr>
+          <w:rFonts w:ascii="Times New Roman" w:eastAsia="Times New Roman" w:hAnsi="Times New Roman" w:cs="Times New Roman"/>
+          <w:sz w:val="24"/>
+          <w:szCs w:val="24"/>
+          <w:lang w:eastAsia="en-CA"/>
+        </w:rPr>
+      </w:pPr>
+      <w:r>
+        <w:rPr>
+          <w:rFonts w:ascii="Times New Roman" w:eastAsia="Times New Roman" w:hAnsi="Times New Roman" w:cs="Times New Roman"/>
+          <w:sz w:val="24"/>
+          <w:szCs w:val="24"/>
+          <w:lang w:eastAsia="en-CA"/>
+        </w:rPr>
+        <w:t>Through the term the group worked on the completion of a full application designed to aid walk in clinics and their patients. This application helps patients reach their preferred clinic by allowing them to search through various means. Also giving clinics opportunity to define themselv</w:t>
+      </w:r>
+      <w:r>
+        <w:rPr>
+          <w:rFonts w:ascii="Times New Roman" w:eastAsia="Times New Roman" w:hAnsi="Times New Roman" w:cs="Times New Roman"/>
+          <w:sz w:val="24"/>
+          <w:szCs w:val="24"/>
+          <w:lang w:eastAsia="en-CA"/>
+        </w:rPr>
+        <w:t xml:space="preserve">es by displaying the services they offer, open hours, location </w:t>
+      </w:r>
+      <w:proofErr w:type="spellStart"/>
+      <w:r>
+        <w:rPr>
+          <w:rFonts w:ascii="Times New Roman" w:eastAsia="Times New Roman" w:hAnsi="Times New Roman" w:cs="Times New Roman"/>
+          <w:sz w:val="24"/>
+          <w:szCs w:val="24"/>
+          <w:lang w:eastAsia="en-CA"/>
+        </w:rPr>
+        <w:t>ect</w:t>
+      </w:r>
+      <w:proofErr w:type="spellEnd"/>
+      <w:r>
+        <w:rPr>
+          <w:rFonts w:ascii="Times New Roman" w:eastAsia="Times New Roman" w:hAnsi="Times New Roman" w:cs="Times New Roman"/>
+          <w:sz w:val="24"/>
+          <w:szCs w:val="24"/>
+          <w:lang w:eastAsia="en-CA"/>
+        </w:rPr>
+        <w:t>.</w:t>
+      </w:r>
+    </w:p>
+    <w:p>
+      <w:pPr>
+        <w:spacing w:after="0" w:line="240" w:lineRule="auto"/>
+        <w:rPr>
+          <w:rFonts w:ascii="Times New Roman" w:eastAsia="Times New Roman" w:hAnsi="Times New Roman" w:cs="Times New Roman"/>
+          <w:sz w:val="24"/>
+          <w:szCs w:val="24"/>
+          <w:lang w:eastAsia="en-CA"/>
+        </w:rPr>
+      </w:pPr>
+    </w:p>
+    <w:p>
+      <w:pPr>
+        <w:spacing w:after="0" w:line="240" w:lineRule="auto"/>
+        <w:rPr>
+          <w:rFonts w:ascii="Times New Roman" w:eastAsia="Times New Roman" w:hAnsi="Times New Roman" w:cs="Times New Roman"/>
+          <w:sz w:val="24"/>
+          <w:szCs w:val="24"/>
+          <w:lang w:eastAsia="en-CA"/>
+        </w:rPr>
+      </w:pPr>
+      <w:r>
+        <w:rPr>
+          <w:rFonts w:ascii="Times New Roman" w:eastAsia="Times New Roman" w:hAnsi="Times New Roman" w:cs="Times New Roman"/>
+          <w:sz w:val="24"/>
+          <w:szCs w:val="24"/>
+          <w:lang w:eastAsia="en-CA"/>
+        </w:rPr>
+        <w:t xml:space="preserve">This application </w:t>
+      </w:r>
+      <w:r>
+        <w:rPr>
+          <w:rFonts w:ascii="Times New Roman" w:eastAsia="Times New Roman" w:hAnsi="Times New Roman" w:cs="Times New Roman"/>
+          <w:sz w:val="24"/>
+          <w:szCs w:val="24"/>
+          <w:lang w:eastAsia="en-CA"/>
+        </w:rPr>
+        <w:t>is</w:t>
+      </w:r>
+      <w:r>
+        <w:rPr>
+          <w:rFonts w:ascii="Times New Roman" w:eastAsia="Times New Roman" w:hAnsi="Times New Roman" w:cs="Times New Roman"/>
+          <w:sz w:val="24"/>
+          <w:szCs w:val="24"/>
+          <w:lang w:eastAsia="en-CA"/>
+        </w:rPr>
+        <w:t xml:space="preserve"> designed by the group to fulfil the requirements set out in the project page</w:t>
+      </w:r>
+      <w:r>
+        <w:rPr>
+          <w:rFonts w:ascii="Times New Roman" w:eastAsia="Times New Roman" w:hAnsi="Times New Roman" w:cs="Times New Roman"/>
+          <w:sz w:val="24"/>
+          <w:szCs w:val="24"/>
+          <w:lang w:eastAsia="en-CA"/>
+        </w:rPr>
+        <w:t>.</w:t>
+      </w:r>
+    </w:p>
+    <w:p>
+      <w:pPr>
+        <w:spacing w:after="0" w:line="240" w:lineRule="auto"/>
+        <w:rPr>
+          <w:rFonts w:ascii="Times New Roman" w:eastAsia="Times New Roman" w:hAnsi="Times New Roman" w:cs="Times New Roman"/>
+          <w:sz w:val="24"/>
+          <w:szCs w:val="24"/>
+          <w:lang w:eastAsia="en-CA"/>
+        </w:rPr>
+      </w:pPr>
+    </w:p>
+    <w:p>
+      <w:pPr>
+        <w:rPr>
+          <w:rFonts w:ascii="Times New Roman" w:hAnsi="Times New Roman" w:cs="Times New Roman"/>
+          <w:b/>
+          <w:bCs/>
+          <w:sz w:val="24"/>
+          <w:szCs w:val="24"/>
+        </w:rPr>
+      </w:pPr>
+      <w:r>
+        <w:rPr>
+          <w:rFonts w:ascii="Times New Roman" w:hAnsi="Times New Roman" w:cs="Times New Roman"/>
+          <w:b/>
+          <w:bCs/>
+          <w:sz w:val="24"/>
+          <w:szCs w:val="24"/>
+        </w:rPr>
+        <w:t>UML class diagram</w:t>
+      </w:r>
+    </w:p>
+    <w:p>
+      <w:pPr>
+        <w:rPr>
+          <w:rFonts w:ascii="Times New Roman" w:hAnsi="Times New Roman" w:cs="Times New Roman"/>
+          <w:b/>
+          <w:bCs/>
+          <w:sz w:val="24"/>
+          <w:szCs w:val="24"/>
+        </w:rPr>
+      </w:pPr>
       <w:r>
         <w:rPr>
           <w:noProof/>
@@ -28,7 +962,7 @@
                     </pic:cNvPicPr>
                   </pic:nvPicPr>
                   <pic:blipFill>
-                    <a:blip r:embed="rId4">
+                    <a:blip r:embed="rId7">
                       <a:extLst>
                         <a:ext uri="{28A0092B-C50C-407E-A947-70E740481C1C}">
                           <a14:useLocalDpi xmlns:a14="http://schemas.microsoft.com/office/drawing/2010/main" val="0"/>
@@ -60,6 +994,956 @@
         </w:drawing>
       </w:r>
     </w:p>
+    <w:p>
+      <w:pPr>
+        <w:rPr>
+          <w:rFonts w:ascii="Times New Roman" w:hAnsi="Times New Roman" w:cs="Times New Roman"/>
+          <w:b/>
+          <w:bCs/>
+          <w:sz w:val="24"/>
+          <w:szCs w:val="24"/>
+        </w:rPr>
+      </w:pPr>
+      <w:r>
+        <w:rPr>
+          <w:rFonts w:ascii="Times New Roman" w:hAnsi="Times New Roman" w:cs="Times New Roman"/>
+          <w:b/>
+          <w:bCs/>
+          <w:sz w:val="24"/>
+          <w:szCs w:val="24"/>
+        </w:rPr>
+        <w:lastRenderedPageBreak/>
+        <w:t>Contributions</w:t>
+      </w:r>
+    </w:p>
+    <w:tbl>
+      <w:tblPr>
+        <w:tblStyle w:val="TableGrid"/>
+        <w:tblW w:w="0" w:type="auto"/>
+        <w:tblLook w:val="04A0" w:firstRow="1" w:lastRow="0" w:firstColumn="1" w:lastColumn="0" w:noHBand="0" w:noVBand="1"/>
+      </w:tblPr>
+      <w:tblGrid>
+        <w:gridCol w:w="1870"/>
+        <w:gridCol w:w="1870"/>
+        <w:gridCol w:w="1870"/>
+        <w:gridCol w:w="1870"/>
+        <w:gridCol w:w="1870"/>
+      </w:tblGrid>
+      <w:tr>
+        <w:tc>
+          <w:tcPr>
+            <w:tcW w:w="1870" w:type="dxa"/>
+          </w:tcPr>
+          <w:p>
+            <w:pPr>
+              <w:rPr>
+                <w:rFonts w:ascii="Times New Roman" w:hAnsi="Times New Roman" w:cs="Times New Roman"/>
+                <w:b/>
+                <w:bCs/>
+                <w:sz w:val="24"/>
+                <w:szCs w:val="24"/>
+              </w:rPr>
+            </w:pPr>
+            <w:r>
+              <w:rPr>
+                <w:rFonts w:ascii="Times New Roman" w:hAnsi="Times New Roman" w:cs="Times New Roman"/>
+                <w:b/>
+                <w:bCs/>
+                <w:sz w:val="24"/>
+                <w:szCs w:val="24"/>
+              </w:rPr>
+              <w:t>Name</w:t>
+            </w:r>
+          </w:p>
+        </w:tc>
+        <w:tc>
+          <w:tcPr>
+            <w:tcW w:w="1870" w:type="dxa"/>
+          </w:tcPr>
+          <w:p>
+            <w:pPr>
+              <w:rPr>
+                <w:rFonts w:ascii="Times New Roman" w:hAnsi="Times New Roman" w:cs="Times New Roman"/>
+                <w:b/>
+                <w:bCs/>
+                <w:sz w:val="24"/>
+                <w:szCs w:val="24"/>
+              </w:rPr>
+            </w:pPr>
+            <w:r>
+              <w:rPr>
+                <w:rFonts w:ascii="Times New Roman" w:hAnsi="Times New Roman" w:cs="Times New Roman"/>
+                <w:b/>
+                <w:bCs/>
+                <w:sz w:val="24"/>
+                <w:szCs w:val="24"/>
+              </w:rPr>
+              <w:t>Deliverable 1</w:t>
+            </w:r>
+          </w:p>
+        </w:tc>
+        <w:tc>
+          <w:tcPr>
+            <w:tcW w:w="1870" w:type="dxa"/>
+          </w:tcPr>
+          <w:p>
+            <w:pPr>
+              <w:rPr>
+                <w:rFonts w:ascii="Times New Roman" w:hAnsi="Times New Roman" w:cs="Times New Roman"/>
+                <w:b/>
+                <w:bCs/>
+                <w:sz w:val="24"/>
+                <w:szCs w:val="24"/>
+              </w:rPr>
+            </w:pPr>
+            <w:r>
+              <w:rPr>
+                <w:rFonts w:ascii="Times New Roman" w:hAnsi="Times New Roman" w:cs="Times New Roman"/>
+                <w:b/>
+                <w:bCs/>
+                <w:sz w:val="24"/>
+                <w:szCs w:val="24"/>
+              </w:rPr>
+              <w:t>Deliverable 2</w:t>
+            </w:r>
+          </w:p>
+        </w:tc>
+        <w:tc>
+          <w:tcPr>
+            <w:tcW w:w="1870" w:type="dxa"/>
+          </w:tcPr>
+          <w:p>
+            <w:pPr>
+              <w:rPr>
+                <w:rFonts w:ascii="Times New Roman" w:hAnsi="Times New Roman" w:cs="Times New Roman"/>
+                <w:b/>
+                <w:bCs/>
+                <w:sz w:val="24"/>
+                <w:szCs w:val="24"/>
+              </w:rPr>
+            </w:pPr>
+            <w:r>
+              <w:rPr>
+                <w:rFonts w:ascii="Times New Roman" w:hAnsi="Times New Roman" w:cs="Times New Roman"/>
+                <w:b/>
+                <w:bCs/>
+                <w:sz w:val="24"/>
+                <w:szCs w:val="24"/>
+              </w:rPr>
+              <w:t>Deliverable 3</w:t>
+            </w:r>
+          </w:p>
+        </w:tc>
+        <w:tc>
+          <w:tcPr>
+            <w:tcW w:w="1870" w:type="dxa"/>
+          </w:tcPr>
+          <w:p>
+            <w:pPr>
+              <w:rPr>
+                <w:rFonts w:ascii="Times New Roman" w:hAnsi="Times New Roman" w:cs="Times New Roman"/>
+                <w:b/>
+                <w:bCs/>
+                <w:sz w:val="24"/>
+                <w:szCs w:val="24"/>
+              </w:rPr>
+            </w:pPr>
+            <w:r>
+              <w:rPr>
+                <w:rFonts w:ascii="Times New Roman" w:hAnsi="Times New Roman" w:cs="Times New Roman"/>
+                <w:b/>
+                <w:bCs/>
+                <w:sz w:val="24"/>
+                <w:szCs w:val="24"/>
+              </w:rPr>
+              <w:t>Deliverable 4</w:t>
+            </w:r>
+          </w:p>
+        </w:tc>
+      </w:tr>
+      <w:tr>
+        <w:tc>
+          <w:tcPr>
+            <w:tcW w:w="1870" w:type="dxa"/>
+          </w:tcPr>
+          <w:p>
+            <w:pPr>
+              <w:rPr>
+                <w:rFonts w:ascii="Times New Roman" w:hAnsi="Times New Roman" w:cs="Times New Roman"/>
+                <w:sz w:val="24"/>
+                <w:szCs w:val="24"/>
+              </w:rPr>
+            </w:pPr>
+            <w:r>
+              <w:rPr>
+                <w:rFonts w:ascii="Times New Roman" w:hAnsi="Times New Roman" w:cs="Times New Roman"/>
+                <w:sz w:val="24"/>
+                <w:szCs w:val="24"/>
+              </w:rPr>
+              <w:t xml:space="preserve">Roman </w:t>
+            </w:r>
+            <w:proofErr w:type="spellStart"/>
+            <w:r>
+              <w:rPr>
+                <w:rFonts w:ascii="Times New Roman" w:hAnsi="Times New Roman" w:cs="Times New Roman"/>
+                <w:sz w:val="24"/>
+                <w:szCs w:val="24"/>
+              </w:rPr>
+              <w:t>Koval</w:t>
+            </w:r>
+            <w:proofErr w:type="spellEnd"/>
+          </w:p>
+        </w:tc>
+        <w:tc>
+          <w:tcPr>
+            <w:tcW w:w="1870" w:type="dxa"/>
+          </w:tcPr>
+          <w:p>
+            <w:pPr>
+              <w:rPr>
+                <w:rFonts w:ascii="Times New Roman" w:hAnsi="Times New Roman" w:cs="Times New Roman"/>
+                <w:sz w:val="24"/>
+                <w:szCs w:val="24"/>
+              </w:rPr>
+            </w:pPr>
+            <w:r>
+              <w:rPr>
+                <w:rFonts w:ascii="Times New Roman" w:hAnsi="Times New Roman" w:cs="Times New Roman"/>
+                <w:sz w:val="24"/>
+                <w:szCs w:val="24"/>
+              </w:rPr>
+              <w:t>Created functionality with backend database</w:t>
+            </w:r>
+          </w:p>
+        </w:tc>
+        <w:tc>
+          <w:tcPr>
+            <w:tcW w:w="1870" w:type="dxa"/>
+          </w:tcPr>
+          <w:p>
+            <w:pPr>
+              <w:rPr>
+                <w:rFonts w:ascii="Times New Roman" w:hAnsi="Times New Roman" w:cs="Times New Roman"/>
+                <w:sz w:val="24"/>
+                <w:szCs w:val="24"/>
+              </w:rPr>
+            </w:pPr>
+            <w:r>
+              <w:rPr>
+                <w:rFonts w:ascii="Times New Roman" w:hAnsi="Times New Roman" w:cs="Times New Roman"/>
+                <w:sz w:val="24"/>
+                <w:szCs w:val="24"/>
+              </w:rPr>
+              <w:t xml:space="preserve">Admin and </w:t>
+            </w:r>
+            <w:r>
+              <w:rPr>
+                <w:rFonts w:ascii="Times New Roman" w:hAnsi="Times New Roman" w:cs="Times New Roman"/>
+                <w:sz w:val="24"/>
+                <w:szCs w:val="24"/>
+              </w:rPr>
+              <w:t>Services functionality</w:t>
+            </w:r>
+          </w:p>
+        </w:tc>
+        <w:tc>
+          <w:tcPr>
+            <w:tcW w:w="1870" w:type="dxa"/>
+          </w:tcPr>
+          <w:p>
+            <w:pPr>
+              <w:rPr>
+                <w:rFonts w:ascii="Times New Roman" w:hAnsi="Times New Roman" w:cs="Times New Roman"/>
+                <w:sz w:val="24"/>
+                <w:szCs w:val="24"/>
+              </w:rPr>
+            </w:pPr>
+            <w:r>
+              <w:rPr>
+                <w:rFonts w:ascii="Times New Roman" w:hAnsi="Times New Roman" w:cs="Times New Roman"/>
+                <w:sz w:val="24"/>
+                <w:szCs w:val="24"/>
+              </w:rPr>
+              <w:t>Worked on secondary login screen for Employee account, clinic functionality</w:t>
+            </w:r>
+          </w:p>
+        </w:tc>
+        <w:tc>
+          <w:tcPr>
+            <w:tcW w:w="1870" w:type="dxa"/>
+          </w:tcPr>
+          <w:p>
+            <w:pPr>
+              <w:rPr>
+                <w:rFonts w:ascii="Times New Roman" w:hAnsi="Times New Roman" w:cs="Times New Roman"/>
+                <w:sz w:val="24"/>
+                <w:szCs w:val="24"/>
+              </w:rPr>
+            </w:pPr>
+            <w:r>
+              <w:rPr>
+                <w:rFonts w:ascii="Times New Roman" w:hAnsi="Times New Roman" w:cs="Times New Roman"/>
+                <w:sz w:val="24"/>
+                <w:szCs w:val="24"/>
+              </w:rPr>
+              <w:t>Patient functionality</w:t>
+            </w:r>
+            <w:r>
+              <w:rPr>
+                <w:rFonts w:ascii="Times New Roman" w:hAnsi="Times New Roman" w:cs="Times New Roman"/>
+                <w:sz w:val="24"/>
+                <w:szCs w:val="24"/>
+              </w:rPr>
+              <w:t xml:space="preserve"> and report</w:t>
+            </w:r>
+          </w:p>
+        </w:tc>
+      </w:tr>
+      <w:tr>
+        <w:tc>
+          <w:tcPr>
+            <w:tcW w:w="1870" w:type="dxa"/>
+          </w:tcPr>
+          <w:p>
+            <w:pPr>
+              <w:rPr>
+                <w:rFonts w:ascii="Times New Roman" w:hAnsi="Times New Roman" w:cs="Times New Roman"/>
+                <w:sz w:val="24"/>
+                <w:szCs w:val="24"/>
+              </w:rPr>
+            </w:pPr>
+            <w:r>
+              <w:rPr>
+                <w:rFonts w:ascii="Times New Roman" w:hAnsi="Times New Roman" w:cs="Times New Roman"/>
+                <w:sz w:val="24"/>
+                <w:szCs w:val="24"/>
+              </w:rPr>
+              <w:t>Noel Khalaf</w:t>
+            </w:r>
+          </w:p>
+        </w:tc>
+        <w:tc>
+          <w:tcPr>
+            <w:tcW w:w="1870" w:type="dxa"/>
+          </w:tcPr>
+          <w:p>
+            <w:pPr>
+              <w:rPr>
+                <w:rFonts w:ascii="Times New Roman" w:hAnsi="Times New Roman" w:cs="Times New Roman"/>
+                <w:sz w:val="24"/>
+                <w:szCs w:val="24"/>
+              </w:rPr>
+            </w:pPr>
+            <w:r>
+              <w:rPr>
+                <w:rFonts w:ascii="Times New Roman" w:hAnsi="Times New Roman" w:cs="Times New Roman"/>
+                <w:sz w:val="24"/>
+                <w:szCs w:val="24"/>
+              </w:rPr>
+              <w:t xml:space="preserve">Designed </w:t>
+            </w:r>
+            <w:r>
+              <w:rPr>
+                <w:rFonts w:ascii="Times New Roman" w:hAnsi="Times New Roman" w:cs="Times New Roman"/>
+                <w:sz w:val="24"/>
+                <w:szCs w:val="24"/>
+              </w:rPr>
+              <w:t>Create Account Activity</w:t>
+            </w:r>
+          </w:p>
+        </w:tc>
+        <w:tc>
+          <w:tcPr>
+            <w:tcW w:w="1870" w:type="dxa"/>
+          </w:tcPr>
+          <w:p>
+            <w:pPr>
+              <w:rPr>
+                <w:rFonts w:ascii="Times New Roman" w:hAnsi="Times New Roman" w:cs="Times New Roman"/>
+                <w:sz w:val="24"/>
+                <w:szCs w:val="24"/>
+              </w:rPr>
+            </w:pPr>
+            <w:r>
+              <w:rPr>
+                <w:rFonts w:ascii="Times New Roman" w:hAnsi="Times New Roman" w:cs="Times New Roman"/>
+                <w:sz w:val="24"/>
+                <w:szCs w:val="24"/>
+              </w:rPr>
+              <w:t>Unit test cases</w:t>
+            </w:r>
+          </w:p>
+        </w:tc>
+        <w:tc>
+          <w:tcPr>
+            <w:tcW w:w="1870" w:type="dxa"/>
+          </w:tcPr>
+          <w:p>
+            <w:pPr>
+              <w:rPr>
+                <w:rFonts w:ascii="Times New Roman" w:hAnsi="Times New Roman" w:cs="Times New Roman"/>
+                <w:sz w:val="24"/>
+                <w:szCs w:val="24"/>
+              </w:rPr>
+            </w:pPr>
+            <w:r>
+              <w:rPr>
+                <w:rFonts w:ascii="Times New Roman" w:hAnsi="Times New Roman" w:cs="Times New Roman"/>
+                <w:sz w:val="24"/>
+                <w:szCs w:val="24"/>
+              </w:rPr>
+              <w:t>Worked on secondary login screen for Employee account</w:t>
+            </w:r>
+          </w:p>
+        </w:tc>
+        <w:tc>
+          <w:tcPr>
+            <w:tcW w:w="1870" w:type="dxa"/>
+          </w:tcPr>
+          <w:p>
+            <w:pPr>
+              <w:rPr>
+                <w:rFonts w:ascii="Times New Roman" w:hAnsi="Times New Roman" w:cs="Times New Roman"/>
+                <w:sz w:val="24"/>
+                <w:szCs w:val="24"/>
+              </w:rPr>
+            </w:pPr>
+            <w:r>
+              <w:rPr>
+                <w:rFonts w:ascii="Times New Roman" w:hAnsi="Times New Roman" w:cs="Times New Roman"/>
+                <w:sz w:val="24"/>
+                <w:szCs w:val="24"/>
+              </w:rPr>
+              <w:t>Unit test cases and report</w:t>
+            </w:r>
+          </w:p>
+        </w:tc>
+      </w:tr>
+      <w:tr>
+        <w:tc>
+          <w:tcPr>
+            <w:tcW w:w="1870" w:type="dxa"/>
+          </w:tcPr>
+          <w:p>
+            <w:pPr>
+              <w:rPr>
+                <w:rFonts w:ascii="Times New Roman" w:hAnsi="Times New Roman" w:cs="Times New Roman"/>
+                <w:sz w:val="24"/>
+                <w:szCs w:val="24"/>
+              </w:rPr>
+            </w:pPr>
+            <w:r>
+              <w:rPr>
+                <w:rFonts w:ascii="Times New Roman" w:hAnsi="Times New Roman" w:cs="Times New Roman"/>
+                <w:sz w:val="24"/>
+                <w:szCs w:val="24"/>
+              </w:rPr>
+              <w:t>Rylan Deck</w:t>
+            </w:r>
+          </w:p>
+        </w:tc>
+        <w:tc>
+          <w:tcPr>
+            <w:tcW w:w="1870" w:type="dxa"/>
+          </w:tcPr>
+          <w:p>
+            <w:pPr>
+              <w:rPr>
+                <w:rFonts w:ascii="Times New Roman" w:hAnsi="Times New Roman" w:cs="Times New Roman"/>
+                <w:sz w:val="24"/>
+                <w:szCs w:val="24"/>
+              </w:rPr>
+            </w:pPr>
+            <w:r>
+              <w:rPr>
+                <w:rFonts w:ascii="Times New Roman" w:hAnsi="Times New Roman" w:cs="Times New Roman"/>
+                <w:sz w:val="24"/>
+                <w:szCs w:val="24"/>
+              </w:rPr>
+              <w:t>Designed login activity</w:t>
+            </w:r>
+          </w:p>
+        </w:tc>
+        <w:tc>
+          <w:tcPr>
+            <w:tcW w:w="1870" w:type="dxa"/>
+          </w:tcPr>
+          <w:p>
+            <w:pPr>
+              <w:rPr>
+                <w:rFonts w:ascii="Times New Roman" w:hAnsi="Times New Roman" w:cs="Times New Roman"/>
+                <w:sz w:val="24"/>
+                <w:szCs w:val="24"/>
+              </w:rPr>
+            </w:pPr>
+            <w:r>
+              <w:rPr>
+                <w:rFonts w:ascii="Times New Roman" w:hAnsi="Times New Roman" w:cs="Times New Roman"/>
+                <w:sz w:val="24"/>
+                <w:szCs w:val="24"/>
+              </w:rPr>
+              <w:t>Unit Test Cases</w:t>
+            </w:r>
+          </w:p>
+        </w:tc>
+        <w:tc>
+          <w:tcPr>
+            <w:tcW w:w="1870" w:type="dxa"/>
+          </w:tcPr>
+          <w:p>
+            <w:pPr>
+              <w:rPr>
+                <w:rFonts w:ascii="Times New Roman" w:hAnsi="Times New Roman" w:cs="Times New Roman"/>
+                <w:sz w:val="24"/>
+                <w:szCs w:val="24"/>
+              </w:rPr>
+            </w:pPr>
+            <w:r>
+              <w:rPr>
+                <w:rFonts w:ascii="Times New Roman" w:hAnsi="Times New Roman" w:cs="Times New Roman"/>
+                <w:sz w:val="24"/>
+                <w:szCs w:val="24"/>
+              </w:rPr>
+              <w:t>Worked on secondary login screen for Employee account</w:t>
+            </w:r>
+            <w:r>
+              <w:rPr>
+                <w:rFonts w:ascii="Times New Roman" w:hAnsi="Times New Roman" w:cs="Times New Roman"/>
+                <w:sz w:val="24"/>
+                <w:szCs w:val="24"/>
+              </w:rPr>
+              <w:t>, clinic functionality</w:t>
+            </w:r>
+          </w:p>
+        </w:tc>
+        <w:tc>
+          <w:tcPr>
+            <w:tcW w:w="1870" w:type="dxa"/>
+          </w:tcPr>
+          <w:p>
+            <w:pPr>
+              <w:rPr>
+                <w:rFonts w:ascii="Times New Roman" w:hAnsi="Times New Roman" w:cs="Times New Roman"/>
+                <w:sz w:val="24"/>
+                <w:szCs w:val="24"/>
+              </w:rPr>
+            </w:pPr>
+            <w:r>
+              <w:rPr>
+                <w:rFonts w:ascii="Times New Roman" w:hAnsi="Times New Roman" w:cs="Times New Roman"/>
+                <w:sz w:val="24"/>
+                <w:szCs w:val="24"/>
+              </w:rPr>
+              <w:t>Unit test cases</w:t>
+            </w:r>
+            <w:r>
+              <w:rPr>
+                <w:rFonts w:ascii="Times New Roman" w:hAnsi="Times New Roman" w:cs="Times New Roman"/>
+                <w:sz w:val="24"/>
+                <w:szCs w:val="24"/>
+              </w:rPr>
+              <w:t xml:space="preserve">, </w:t>
+            </w:r>
+            <w:r>
+              <w:rPr>
+                <w:rFonts w:ascii="Times New Roman" w:hAnsi="Times New Roman" w:cs="Times New Roman"/>
+                <w:sz w:val="24"/>
+                <w:szCs w:val="24"/>
+              </w:rPr>
+              <w:t xml:space="preserve">patient screens, </w:t>
+            </w:r>
+            <w:r>
+              <w:rPr>
+                <w:rFonts w:ascii="Times New Roman" w:hAnsi="Times New Roman" w:cs="Times New Roman"/>
+                <w:sz w:val="24"/>
+                <w:szCs w:val="24"/>
+              </w:rPr>
+              <w:t>final design</w:t>
+            </w:r>
+            <w:r>
+              <w:rPr>
+                <w:rFonts w:ascii="Times New Roman" w:hAnsi="Times New Roman" w:cs="Times New Roman"/>
+                <w:sz w:val="24"/>
+                <w:szCs w:val="24"/>
+              </w:rPr>
+              <w:t xml:space="preserve"> </w:t>
+            </w:r>
+            <w:r>
+              <w:rPr>
+                <w:rFonts w:ascii="Times New Roman" w:hAnsi="Times New Roman" w:cs="Times New Roman"/>
+                <w:sz w:val="24"/>
+                <w:szCs w:val="24"/>
+              </w:rPr>
+              <w:t>changes,</w:t>
+            </w:r>
+            <w:r>
+              <w:rPr>
+                <w:rFonts w:ascii="Times New Roman" w:hAnsi="Times New Roman" w:cs="Times New Roman"/>
+                <w:sz w:val="24"/>
+                <w:szCs w:val="24"/>
+              </w:rPr>
+              <w:t xml:space="preserve"> and report</w:t>
+            </w:r>
+          </w:p>
+        </w:tc>
+      </w:tr>
+      <w:tr>
+        <w:tc>
+          <w:tcPr>
+            <w:tcW w:w="1870" w:type="dxa"/>
+          </w:tcPr>
+          <w:p>
+            <w:pPr>
+              <w:rPr>
+                <w:rFonts w:ascii="Times New Roman" w:hAnsi="Times New Roman" w:cs="Times New Roman"/>
+                <w:sz w:val="24"/>
+                <w:szCs w:val="24"/>
+              </w:rPr>
+            </w:pPr>
+            <w:r>
+              <w:rPr>
+                <w:rFonts w:ascii="Times New Roman" w:hAnsi="Times New Roman" w:cs="Times New Roman"/>
+                <w:sz w:val="24"/>
+                <w:szCs w:val="24"/>
+              </w:rPr>
+              <w:t>John Adkin</w:t>
+            </w:r>
+          </w:p>
+        </w:tc>
+        <w:tc>
+          <w:tcPr>
+            <w:tcW w:w="1870" w:type="dxa"/>
+          </w:tcPr>
+          <w:p>
+            <w:pPr>
+              <w:rPr>
+                <w:rFonts w:ascii="Times New Roman" w:hAnsi="Times New Roman" w:cs="Times New Roman"/>
+                <w:sz w:val="24"/>
+                <w:szCs w:val="24"/>
+              </w:rPr>
+            </w:pPr>
+            <w:r>
+              <w:rPr>
+                <w:rFonts w:ascii="Times New Roman" w:hAnsi="Times New Roman" w:cs="Times New Roman"/>
+                <w:sz w:val="24"/>
+                <w:szCs w:val="24"/>
+              </w:rPr>
+              <w:t xml:space="preserve">Created </w:t>
+            </w:r>
+            <w:proofErr w:type="spellStart"/>
+            <w:r>
+              <w:rPr>
+                <w:rFonts w:ascii="Times New Roman" w:hAnsi="Times New Roman" w:cs="Times New Roman"/>
+                <w:sz w:val="24"/>
+                <w:szCs w:val="24"/>
+              </w:rPr>
+              <w:t>github</w:t>
+            </w:r>
+            <w:proofErr w:type="spellEnd"/>
+            <w:r>
+              <w:rPr>
+                <w:rFonts w:ascii="Times New Roman" w:hAnsi="Times New Roman" w:cs="Times New Roman"/>
+                <w:sz w:val="24"/>
+                <w:szCs w:val="24"/>
+              </w:rPr>
+              <w:t xml:space="preserve"> and started layout design</w:t>
+            </w:r>
+          </w:p>
+        </w:tc>
+        <w:tc>
+          <w:tcPr>
+            <w:tcW w:w="1870" w:type="dxa"/>
+          </w:tcPr>
+          <w:p>
+            <w:pPr>
+              <w:rPr>
+                <w:rFonts w:ascii="Times New Roman" w:hAnsi="Times New Roman" w:cs="Times New Roman"/>
+                <w:sz w:val="24"/>
+                <w:szCs w:val="24"/>
+              </w:rPr>
+            </w:pPr>
+            <w:r>
+              <w:rPr>
+                <w:rFonts w:ascii="Times New Roman" w:hAnsi="Times New Roman" w:cs="Times New Roman"/>
+                <w:sz w:val="24"/>
+                <w:szCs w:val="24"/>
+              </w:rPr>
+              <w:t>Implemented Circle CI</w:t>
+            </w:r>
+          </w:p>
+        </w:tc>
+        <w:tc>
+          <w:tcPr>
+            <w:tcW w:w="1870" w:type="dxa"/>
+          </w:tcPr>
+          <w:p>
+            <w:pPr>
+              <w:rPr>
+                <w:rFonts w:ascii="Times New Roman" w:hAnsi="Times New Roman" w:cs="Times New Roman"/>
+                <w:sz w:val="24"/>
+                <w:szCs w:val="24"/>
+              </w:rPr>
+            </w:pPr>
+            <w:r>
+              <w:rPr>
+                <w:rFonts w:ascii="Times New Roman" w:hAnsi="Times New Roman" w:cs="Times New Roman"/>
+                <w:sz w:val="24"/>
+                <w:szCs w:val="24"/>
+              </w:rPr>
+              <w:t>Unit tests, Refined Circle CI</w:t>
+            </w:r>
+          </w:p>
+        </w:tc>
+        <w:tc>
+          <w:tcPr>
+            <w:tcW w:w="1870" w:type="dxa"/>
+          </w:tcPr>
+          <w:p>
+            <w:pPr>
+              <w:rPr>
+                <w:rFonts w:ascii="Times New Roman" w:hAnsi="Times New Roman" w:cs="Times New Roman"/>
+                <w:sz w:val="24"/>
+                <w:szCs w:val="24"/>
+              </w:rPr>
+            </w:pPr>
+            <w:r>
+              <w:rPr>
+                <w:rFonts w:ascii="Times New Roman" w:hAnsi="Times New Roman" w:cs="Times New Roman"/>
+                <w:sz w:val="24"/>
+                <w:szCs w:val="24"/>
+              </w:rPr>
+              <w:t>Fixed all circle Ci errors, Unit tests, and report</w:t>
+            </w:r>
+          </w:p>
+        </w:tc>
+      </w:tr>
+      <w:tr>
+        <w:tc>
+          <w:tcPr>
+            <w:tcW w:w="1870" w:type="dxa"/>
+          </w:tcPr>
+          <w:p>
+            <w:pPr>
+              <w:rPr>
+                <w:rFonts w:ascii="Times New Roman" w:hAnsi="Times New Roman" w:cs="Times New Roman"/>
+                <w:sz w:val="24"/>
+                <w:szCs w:val="24"/>
+              </w:rPr>
+            </w:pPr>
+            <w:r>
+              <w:rPr>
+                <w:rFonts w:ascii="Times New Roman" w:hAnsi="Times New Roman" w:cs="Times New Roman"/>
+                <w:sz w:val="24"/>
+                <w:szCs w:val="24"/>
+              </w:rPr>
+              <w:t>Aman Brar</w:t>
+            </w:r>
+          </w:p>
+        </w:tc>
+        <w:tc>
+          <w:tcPr>
+            <w:tcW w:w="1870" w:type="dxa"/>
+          </w:tcPr>
+          <w:p>
+            <w:pPr>
+              <w:rPr>
+                <w:rFonts w:ascii="Times New Roman" w:hAnsi="Times New Roman" w:cs="Times New Roman"/>
+                <w:sz w:val="24"/>
+                <w:szCs w:val="24"/>
+              </w:rPr>
+            </w:pPr>
+            <w:r>
+              <w:rPr>
+                <w:rFonts w:ascii="Times New Roman" w:hAnsi="Times New Roman" w:cs="Times New Roman"/>
+                <w:sz w:val="24"/>
+                <w:szCs w:val="24"/>
+              </w:rPr>
+              <w:t xml:space="preserve">Class diagram for UML domain model </w:t>
+            </w:r>
+          </w:p>
+        </w:tc>
+        <w:tc>
+          <w:tcPr>
+            <w:tcW w:w="1870" w:type="dxa"/>
+          </w:tcPr>
+          <w:p>
+            <w:pPr>
+              <w:rPr>
+                <w:rFonts w:ascii="Times New Roman" w:hAnsi="Times New Roman" w:cs="Times New Roman"/>
+                <w:sz w:val="24"/>
+                <w:szCs w:val="24"/>
+              </w:rPr>
+            </w:pPr>
+            <w:r>
+              <w:rPr>
+                <w:rFonts w:ascii="Times New Roman" w:hAnsi="Times New Roman" w:cs="Times New Roman"/>
+                <w:sz w:val="24"/>
+                <w:szCs w:val="24"/>
+              </w:rPr>
+              <w:t>Class diagram for UML domain model</w:t>
+            </w:r>
+          </w:p>
+        </w:tc>
+        <w:tc>
+          <w:tcPr>
+            <w:tcW w:w="1870" w:type="dxa"/>
+          </w:tcPr>
+          <w:p>
+            <w:pPr>
+              <w:rPr>
+                <w:rFonts w:ascii="Times New Roman" w:hAnsi="Times New Roman" w:cs="Times New Roman"/>
+                <w:sz w:val="24"/>
+                <w:szCs w:val="24"/>
+              </w:rPr>
+            </w:pPr>
+            <w:r>
+              <w:rPr>
+                <w:rFonts w:ascii="Times New Roman" w:hAnsi="Times New Roman" w:cs="Times New Roman"/>
+                <w:sz w:val="24"/>
+                <w:szCs w:val="24"/>
+              </w:rPr>
+              <w:t>Class diagram for UML domain model</w:t>
+            </w:r>
+          </w:p>
+        </w:tc>
+        <w:tc>
+          <w:tcPr>
+            <w:tcW w:w="1870" w:type="dxa"/>
+          </w:tcPr>
+          <w:p>
+            <w:pPr>
+              <w:rPr>
+                <w:rFonts w:ascii="Times New Roman" w:hAnsi="Times New Roman" w:cs="Times New Roman"/>
+                <w:sz w:val="24"/>
+                <w:szCs w:val="24"/>
+              </w:rPr>
+            </w:pPr>
+            <w:r>
+              <w:rPr>
+                <w:rFonts w:ascii="Times New Roman" w:hAnsi="Times New Roman" w:cs="Times New Roman"/>
+                <w:sz w:val="24"/>
+                <w:szCs w:val="24"/>
+              </w:rPr>
+              <w:t>Class diagram for UML domain model and report</w:t>
+            </w:r>
+          </w:p>
+        </w:tc>
+      </w:tr>
+    </w:tbl>
+    <w:p>
+      <w:pPr>
+        <w:rPr>
+          <w:rFonts w:ascii="Times New Roman" w:hAnsi="Times New Roman" w:cs="Times New Roman"/>
+          <w:b/>
+          <w:bCs/>
+          <w:sz w:val="24"/>
+          <w:szCs w:val="24"/>
+        </w:rPr>
+      </w:pPr>
+    </w:p>
+    <w:p>
+      <w:pPr>
+        <w:rPr>
+          <w:rFonts w:ascii="Times New Roman" w:hAnsi="Times New Roman" w:cs="Times New Roman"/>
+          <w:b/>
+          <w:bCs/>
+          <w:sz w:val="24"/>
+          <w:szCs w:val="24"/>
+        </w:rPr>
+      </w:pPr>
+      <w:r>
+        <w:rPr>
+          <w:rFonts w:ascii="Times New Roman" w:hAnsi="Times New Roman" w:cs="Times New Roman"/>
+          <w:b/>
+          <w:bCs/>
+          <w:sz w:val="24"/>
+          <w:szCs w:val="24"/>
+        </w:rPr>
+        <w:t>Screenshots</w:t>
+      </w:r>
+    </w:p>
+    <w:p>
+      <w:pPr>
+        <w:rPr>
+          <w:rFonts w:ascii="Times New Roman" w:hAnsi="Times New Roman" w:cs="Times New Roman"/>
+          <w:sz w:val="24"/>
+          <w:szCs w:val="24"/>
+        </w:rPr>
+      </w:pPr>
+      <w:bookmarkStart w:id="0" w:name="_GoBack"/>
+      <w:bookmarkEnd w:id="0"/>
+    </w:p>
+    <w:p>
+      <w:pPr>
+        <w:rPr>
+          <w:rFonts w:ascii="Times New Roman" w:hAnsi="Times New Roman" w:cs="Times New Roman"/>
+          <w:b/>
+          <w:bCs/>
+          <w:sz w:val="24"/>
+          <w:szCs w:val="24"/>
+        </w:rPr>
+      </w:pPr>
+      <w:r>
+        <w:rPr>
+          <w:rFonts w:ascii="Times New Roman" w:hAnsi="Times New Roman" w:cs="Times New Roman"/>
+          <w:b/>
+          <w:bCs/>
+          <w:sz w:val="24"/>
+          <w:szCs w:val="24"/>
+        </w:rPr>
+        <w:t>Lessons Learned and Suggestions</w:t>
+      </w:r>
+    </w:p>
+    <w:p>
+      <w:pPr>
+        <w:rPr>
+          <w:rFonts w:ascii="Times New Roman" w:hAnsi="Times New Roman" w:cs="Times New Roman"/>
+          <w:sz w:val="24"/>
+          <w:szCs w:val="24"/>
+        </w:rPr>
+      </w:pPr>
+      <w:r>
+        <w:rPr>
+          <w:rFonts w:ascii="Times New Roman" w:hAnsi="Times New Roman" w:cs="Times New Roman"/>
+          <w:sz w:val="24"/>
+          <w:szCs w:val="24"/>
+        </w:rPr>
+        <w:t>We learnt we need to plan our time better as we made many changes last minute in order to hit the deadlines. On top of this we learnt a good amount on layout design using XML and the various layout options Android studio offers.</w:t>
+      </w:r>
+    </w:p>
+    <w:p>
+      <w:pPr>
+        <w:rPr>
+          <w:rFonts w:ascii="Times New Roman" w:hAnsi="Times New Roman" w:cs="Times New Roman"/>
+          <w:sz w:val="24"/>
+          <w:szCs w:val="24"/>
+        </w:rPr>
+      </w:pPr>
+      <w:r>
+        <w:rPr>
+          <w:rFonts w:ascii="Times New Roman" w:hAnsi="Times New Roman" w:cs="Times New Roman"/>
+          <w:sz w:val="24"/>
+          <w:szCs w:val="24"/>
+        </w:rPr>
+        <w:t>We reinforced our knowledge on Java programing by creating the functionality to support the application</w:t>
+      </w:r>
+      <w:r>
+        <w:rPr>
+          <w:rFonts w:ascii="Times New Roman" w:hAnsi="Times New Roman" w:cs="Times New Roman"/>
+          <w:sz w:val="24"/>
+          <w:szCs w:val="24"/>
+        </w:rPr>
+        <w:t xml:space="preserve">, as well as </w:t>
+      </w:r>
+      <w:r>
+        <w:rPr>
+          <w:rFonts w:ascii="Times New Roman" w:hAnsi="Times New Roman" w:cs="Times New Roman"/>
+          <w:sz w:val="24"/>
+          <w:szCs w:val="24"/>
+        </w:rPr>
+        <w:t>a decent base knowledge in Android studio.</w:t>
+      </w:r>
+    </w:p>
     <w:sectPr>
       <w:pgSz w:w="12240" w:h="15840"/>
       <w:pgMar w:top="1440" w:right="1440" w:bottom="1440" w:left="1440" w:header="708" w:footer="708" w:gutter="0"/>
@@ -68,6 +1952,56 @@
     </w:sectPr>
   </w:body>
 </w:document>
+</file>
+
+<file path=word/endnotes.xml><?xml version="1.0" encoding="utf-8"?>
+<w:endnotes xmlns:wpc="http://schemas.microsoft.com/office/word/2010/wordprocessingCanvas" xmlns:cx="http://schemas.microsoft.com/office/drawing/2014/chartex" xmlns:cx1="http://schemas.microsoft.com/office/drawing/2015/9/8/chartex" xmlns:cx2="http://schemas.microsoft.com/office/drawing/2015/10/21/chartex" xmlns:cx3="http://schemas.microsoft.com/office/drawing/2016/5/9/chartex" xmlns:cx4="http://schemas.microsoft.com/office/drawing/2016/5/10/chartex" xmlns:cx5="http://schemas.microsoft.com/office/drawing/2016/5/11/chartex" xmlns:cx6="http://schemas.microsoft.com/office/drawing/2016/5/12/chartex" xmlns:cx7="http://schemas.microsoft.com/office/drawing/2016/5/13/chartex" xmlns:cx8="http://schemas.microsoft.com/office/drawing/2016/5/14/chartex" xmlns:mc="http://schemas.openxmlformats.org/markup-compatibility/2006" xmlns:aink="http://schemas.microsoft.com/office/drawing/2016/ink" xmlns:am3d="http://schemas.microsoft.com/office/drawing/2017/model3d" xmlns:o="urn:schemas-microsoft-com:office:office" xmlns:r="http://schemas.openxmlformats.org/officeDocument/2006/relationships" xmlns:m="http://schemas.openxmlformats.org/officeDocument/2006/math" xmlns:v="urn:schemas-microsoft-com:vml" xmlns:wp14="http://schemas.microsoft.com/office/word/2010/wordprocessingDrawing" xmlns:wp="http://schemas.openxmlformats.org/drawingml/2006/wordprocessingDrawing" xmlns:w10="urn:schemas-microsoft-com:office:word" xmlns:w="http://schemas.openxmlformats.org/wordprocessingml/2006/main" xmlns:w14="http://schemas.microsoft.com/office/word/2010/wordml" xmlns:w15="http://schemas.microsoft.com/office/word/2012/wordml" xmlns:w16cid="http://schemas.microsoft.com/office/word/2016/wordml/cid" xmlns:w16se="http://schemas.microsoft.com/office/word/2015/wordml/symex" xmlns:wpg="http://schemas.microsoft.com/office/word/2010/wordprocessingGroup" xmlns:wpi="http://schemas.microsoft.com/office/word/2010/wordprocessingInk" xmlns:wne="http://schemas.microsoft.com/office/word/2006/wordml" xmlns:wps="http://schemas.microsoft.com/office/word/2010/wordprocessingShape" mc:Ignorable="w14 w15 w16se w16cid wp14">
+  <w:endnote w:type="separator" w:id="-1">
+    <w:p>
+      <w:pPr>
+        <w:spacing w:after="0" w:line="240" w:lineRule="auto"/>
+      </w:pPr>
+      <w:r>
+        <w:separator/>
+      </w:r>
+    </w:p>
+  </w:endnote>
+  <w:endnote w:type="continuationSeparator" w:id="0">
+    <w:p>
+      <w:pPr>
+        <w:spacing w:after="0" w:line="240" w:lineRule="auto"/>
+      </w:pPr>
+      <w:r>
+        <w:continuationSeparator/>
+      </w:r>
+    </w:p>
+  </w:endnote>
+</w:endnotes>
+</file>
+
+<file path=word/footnotes.xml><?xml version="1.0" encoding="utf-8"?>
+<w:footnotes xmlns:wpc="http://schemas.microsoft.com/office/word/2010/wordprocessingCanvas" xmlns:cx="http://schemas.microsoft.com/office/drawing/2014/chartex" xmlns:cx1="http://schemas.microsoft.com/office/drawing/2015/9/8/chartex" xmlns:cx2="http://schemas.microsoft.com/office/drawing/2015/10/21/chartex" xmlns:cx3="http://schemas.microsoft.com/office/drawing/2016/5/9/chartex" xmlns:cx4="http://schemas.microsoft.com/office/drawing/2016/5/10/chartex" xmlns:cx5="http://schemas.microsoft.com/office/drawing/2016/5/11/chartex" xmlns:cx6="http://schemas.microsoft.com/office/drawing/2016/5/12/chartex" xmlns:cx7="http://schemas.microsoft.com/office/drawing/2016/5/13/chartex" xmlns:cx8="http://schemas.microsoft.com/office/drawing/2016/5/14/chartex" xmlns:mc="http://schemas.openxmlformats.org/markup-compatibility/2006" xmlns:aink="http://schemas.microsoft.com/office/drawing/2016/ink" xmlns:am3d="http://schemas.microsoft.com/office/drawing/2017/model3d" xmlns:o="urn:schemas-microsoft-com:office:office" xmlns:r="http://schemas.openxmlformats.org/officeDocument/2006/relationships" xmlns:m="http://schemas.openxmlformats.org/officeDocument/2006/math" xmlns:v="urn:schemas-microsoft-com:vml" xmlns:wp14="http://schemas.microsoft.com/office/word/2010/wordprocessingDrawing" xmlns:wp="http://schemas.openxmlformats.org/drawingml/2006/wordprocessingDrawing" xmlns:w10="urn:schemas-microsoft-com:office:word" xmlns:w="http://schemas.openxmlformats.org/wordprocessingml/2006/main" xmlns:w14="http://schemas.microsoft.com/office/word/2010/wordml" xmlns:w15="http://schemas.microsoft.com/office/word/2012/wordml" xmlns:w16cid="http://schemas.microsoft.com/office/word/2016/wordml/cid" xmlns:w16se="http://schemas.microsoft.com/office/word/2015/wordml/symex" xmlns:wpg="http://schemas.microsoft.com/office/word/2010/wordprocessingGroup" xmlns:wpi="http://schemas.microsoft.com/office/word/2010/wordprocessingInk" xmlns:wne="http://schemas.microsoft.com/office/word/2006/wordml" xmlns:wps="http://schemas.microsoft.com/office/word/2010/wordprocessingShape" mc:Ignorable="w14 w15 w16se w16cid wp14">
+  <w:footnote w:type="separator" w:id="-1">
+    <w:p>
+      <w:pPr>
+        <w:spacing w:after="0" w:line="240" w:lineRule="auto"/>
+      </w:pPr>
+      <w:r>
+        <w:separator/>
+      </w:r>
+    </w:p>
+  </w:footnote>
+  <w:footnote w:type="continuationSeparator" w:id="0">
+    <w:p>
+      <w:pPr>
+        <w:spacing w:after="0" w:line="240" w:lineRule="auto"/>
+      </w:pPr>
+      <w:r>
+        <w:continuationSeparator/>
+      </w:r>
+    </w:p>
+  </w:footnote>
+</w:footnotes>
 </file>
 
 <file path=word/styles.xml><?xml version="1.0" encoding="utf-8"?>
@@ -472,7 +2406,6 @@
   <w:style w:type="character" w:default="1" w:styleId="DefaultParagraphFont">
     <w:name w:val="Default Paragraph Font"/>
     <w:uiPriority w:val="1"/>
-    <w:semiHidden/>
     <w:unhideWhenUsed/>
   </w:style>
   <w:style w:type="table" w:default="1" w:styleId="TableNormal">
@@ -514,6 +2447,67 @@
         <w:insideV w:val="single" w:sz="4" w:space="0" w:color="auto"/>
       </w:tblBorders>
     </w:tblPr>
+  </w:style>
+  <w:style w:type="paragraph" w:styleId="Header">
+    <w:name w:val="header"/>
+    <w:basedOn w:val="Normal"/>
+    <w:link w:val="HeaderChar"/>
+    <w:uiPriority w:val="99"/>
+    <w:unhideWhenUsed/>
+    <w:rsid w:val="00425DAF"/>
+    <w:pPr>
+      <w:tabs>
+        <w:tab w:val="center" w:pos="4680"/>
+        <w:tab w:val="right" w:pos="9360"/>
+      </w:tabs>
+      <w:spacing w:after="0" w:line="240" w:lineRule="auto"/>
+    </w:pPr>
+  </w:style>
+  <w:style w:type="character" w:customStyle="1" w:styleId="HeaderChar">
+    <w:name w:val="Header Char"/>
+    <w:basedOn w:val="DefaultParagraphFont"/>
+    <w:link w:val="Header"/>
+    <w:uiPriority w:val="99"/>
+    <w:rsid w:val="00425DAF"/>
+  </w:style>
+  <w:style w:type="paragraph" w:styleId="Footer">
+    <w:name w:val="footer"/>
+    <w:basedOn w:val="Normal"/>
+    <w:link w:val="FooterChar"/>
+    <w:uiPriority w:val="99"/>
+    <w:unhideWhenUsed/>
+    <w:rsid w:val="00425DAF"/>
+    <w:pPr>
+      <w:tabs>
+        <w:tab w:val="center" w:pos="4680"/>
+        <w:tab w:val="right" w:pos="9360"/>
+      </w:tabs>
+      <w:spacing w:after="0" w:line="240" w:lineRule="auto"/>
+    </w:pPr>
+  </w:style>
+  <w:style w:type="character" w:customStyle="1" w:styleId="FooterChar">
+    <w:name w:val="Footer Char"/>
+    <w:basedOn w:val="DefaultParagraphFont"/>
+    <w:link w:val="Footer"/>
+    <w:uiPriority w:val="99"/>
+    <w:rsid w:val="00425DAF"/>
+  </w:style>
+  <w:style w:type="paragraph" w:styleId="NormalWeb">
+    <w:name w:val="Normal (Web)"/>
+    <w:basedOn w:val="Normal"/>
+    <w:uiPriority w:val="99"/>
+    <w:semiHidden/>
+    <w:unhideWhenUsed/>
+    <w:rsid w:val="00425DAF"/>
+    <w:pPr>
+      <w:spacing w:before="100" w:beforeAutospacing="1" w:after="100" w:afterAutospacing="1" w:line="240" w:lineRule="auto"/>
+    </w:pPr>
+    <w:rPr>
+      <w:rFonts w:ascii="Times New Roman" w:eastAsia="Times New Roman" w:hAnsi="Times New Roman" w:cs="Times New Roman"/>
+      <w:sz w:val="24"/>
+      <w:szCs w:val="24"/>
+      <w:lang w:eastAsia="en-CA"/>
+    </w:rPr>
   </w:style>
 </w:styles>
 </file>

</xml_diff>